<commit_message>
Update 12/13/2023 10:56AM EST
Update as of 10:56AM EST on 12/13/2023.
</commit_message>
<xml_diff>
--- a/20231213 - Global United Defense, Inc. - Crime Prevention Security Systems - v1.0.2.35.docx
+++ b/20231213 - Global United Defense, Inc. - Crime Prevention Security Systems - v1.0.2.35.docx
@@ -203,7 +203,7 @@
           <w:sz w:val="28"/>
           <w:szCs w:val="28"/>
         </w:rPr>
-        <w:t>12/13/2023 10:47:37 AM</w:t>
+        <w:t>12/13/2023 10:56:10 AM</w:t>
       </w:r>
     </w:p>
     <w:p>
@@ -507,7 +507,6 @@
         </w:rPr>
         <w:t>NEVER BE ALLOWED</w:t>
       </w:r>
-      <w:proofErr w:type="gramStart"/>
       <w:r>
         <w:rPr>
           <w:rFonts w:ascii="Courier New" w:hAnsi="Courier New" w:cs="Courier New"/>
@@ -522,11 +521,7 @@
         <w:t xml:space="preserve">, </w:t>
       </w:r>
       <w:r>
-        <w:t xml:space="preserve">  </w:t>
-      </w:r>
-      <w:proofErr w:type="gramEnd"/>
-      <w:r>
-        <w:t xml:space="preserve">                             </w:t>
+        <w:t xml:space="preserve">                               </w:t>
       </w:r>
       <w:r>
         <w:t xml:space="preserve">        </w:t>
@@ -806,19 +801,8 @@
           <w:bCs/>
           <w:color w:val="FF0000"/>
         </w:rPr>
-        <w:t xml:space="preserve">ANY SPECIFIC </w:t>
-      </w:r>
-      <w:proofErr w:type="spellStart"/>
-      <w:proofErr w:type="gramStart"/>
-      <w:r>
-        <w:rPr>
-          <w:b/>
-          <w:bCs/>
-          <w:color w:val="FF0000"/>
-        </w:rPr>
-        <w:t>COMPAN</w:t>
-      </w:r>
-      <w:proofErr w:type="spellEnd"/>
+        <w:t>ANY SPECIFIC COMPAN</w:t>
+      </w:r>
       <w:r>
         <w:rPr>
           <w:b/>
@@ -826,7 +810,6 @@
         </w:rPr>
         <w:t>(</w:t>
       </w:r>
-      <w:proofErr w:type="gramEnd"/>
       <w:r>
         <w:rPr>
           <w:b/>
@@ -1350,19 +1333,8 @@
           <w:bCs/>
           <w:color w:val="FF0000"/>
         </w:rPr>
-        <w:t xml:space="preserve">ANY INTELLECTUAL </w:t>
-      </w:r>
-      <w:proofErr w:type="spellStart"/>
-      <w:proofErr w:type="gramStart"/>
-      <w:r>
-        <w:rPr>
-          <w:b/>
-          <w:bCs/>
-          <w:color w:val="FF0000"/>
-        </w:rPr>
-        <w:t>PROPERT</w:t>
-      </w:r>
-      <w:proofErr w:type="spellEnd"/>
+        <w:t>ANY INTELLECTUAL PROPERT</w:t>
+      </w:r>
       <w:r>
         <w:rPr>
           <w:b/>
@@ -1370,7 +1342,6 @@
         </w:rPr>
         <w:t>(</w:t>
       </w:r>
-      <w:proofErr w:type="gramEnd"/>
       <w:r>
         <w:rPr>
           <w:b/>
@@ -3159,7 +3130,6 @@
         </w:rPr>
         <w:t xml:space="preserve">ANY </w:t>
       </w:r>
-      <w:proofErr w:type="spellStart"/>
       <w:r>
         <w:rPr>
           <w:b/>
@@ -3168,7 +3138,6 @@
         </w:rPr>
         <w:t>BLUDGEONY</w:t>
       </w:r>
-      <w:proofErr w:type="spellEnd"/>
       <w:r>
         <w:rPr>
           <w:b/>
@@ -4401,19 +4370,8 @@
           <w:bCs/>
           <w:color w:val="FF0000"/>
         </w:rPr>
-        <w:t xml:space="preserve">OMMUNITY </w:t>
-      </w:r>
-      <w:proofErr w:type="spellStart"/>
-      <w:proofErr w:type="gramStart"/>
-      <w:r>
-        <w:rPr>
-          <w:b/>
-          <w:bCs/>
-          <w:color w:val="FF0000"/>
-        </w:rPr>
-        <w:t>CONSPIRAC</w:t>
-      </w:r>
-      <w:proofErr w:type="spellEnd"/>
+        <w:t>OMMUNITY CONSPIRAC</w:t>
+      </w:r>
       <w:r>
         <w:rPr>
           <w:b/>
@@ -4421,7 +4379,6 @@
         </w:rPr>
         <w:t>(</w:t>
       </w:r>
-      <w:proofErr w:type="gramEnd"/>
       <w:r>
         <w:rPr>
           <w:b/>
@@ -4482,8 +4439,6 @@
         </w:rPr>
         <w:t xml:space="preserve">ANY </w:t>
       </w:r>
-      <w:proofErr w:type="spellStart"/>
-      <w:proofErr w:type="gramStart"/>
       <w:r>
         <w:rPr>
           <w:b/>
@@ -4500,7 +4455,6 @@
         </w:rPr>
         <w:t>OMPAN</w:t>
       </w:r>
-      <w:proofErr w:type="spellEnd"/>
       <w:r>
         <w:rPr>
           <w:b/>
@@ -4508,7 +4462,6 @@
         </w:rPr>
         <w:t>(</w:t>
       </w:r>
-      <w:proofErr w:type="gramEnd"/>
       <w:r>
         <w:rPr>
           <w:b/>
@@ -4679,18 +4632,8 @@
           <w:bCs/>
           <w:color w:val="FF0000"/>
         </w:rPr>
-        <w:t xml:space="preserve">ANY SAME </w:t>
-      </w:r>
-      <w:proofErr w:type="spellStart"/>
-      <w:r>
-        <w:rPr>
-          <w:b/>
-          <w:bCs/>
-          <w:color w:val="FF0000"/>
-        </w:rPr>
-        <w:t>COMPAN</w:t>
-      </w:r>
-      <w:proofErr w:type="spellEnd"/>
+        <w:t>ANY SAME COMPAN</w:t>
+      </w:r>
       <w:r>
         <w:rPr>
           <w:b/>
@@ -4930,8 +4873,6 @@
         </w:rPr>
         <w:t xml:space="preserve">ANY </w:t>
       </w:r>
-      <w:proofErr w:type="spellStart"/>
-      <w:proofErr w:type="gramStart"/>
       <w:r>
         <w:rPr>
           <w:b/>
@@ -4948,7 +4889,6 @@
         </w:rPr>
         <w:t>OMPAN</w:t>
       </w:r>
-      <w:proofErr w:type="spellEnd"/>
       <w:r>
         <w:rPr>
           <w:b/>
@@ -4956,7 +4896,6 @@
         </w:rPr>
         <w:t>(</w:t>
       </w:r>
-      <w:proofErr w:type="gramEnd"/>
       <w:r>
         <w:rPr>
           <w:b/>
@@ -5062,7 +5001,6 @@
         </w:rPr>
         <w:t xml:space="preserve">ANY </w:t>
       </w:r>
-      <w:proofErr w:type="spellStart"/>
       <w:r>
         <w:rPr>
           <w:b/>
@@ -5071,7 +5009,6 @@
         </w:rPr>
         <w:t>COMPAN</w:t>
       </w:r>
-      <w:proofErr w:type="spellEnd"/>
       <w:r>
         <w:rPr>
           <w:b/>
@@ -5175,18 +5112,8 @@
           <w:bCs/>
           <w:color w:val="FF0000"/>
         </w:rPr>
-        <w:t xml:space="preserve">ANY SAME </w:t>
-      </w:r>
-      <w:proofErr w:type="spellStart"/>
-      <w:r>
-        <w:rPr>
-          <w:b/>
-          <w:bCs/>
-          <w:color w:val="FF0000"/>
-        </w:rPr>
-        <w:t>COMPAN</w:t>
-      </w:r>
-      <w:proofErr w:type="spellEnd"/>
+        <w:t>ANY SAME COMPAN</w:t>
+      </w:r>
       <w:r>
         <w:rPr>
           <w:b/>
@@ -6138,8 +6065,6 @@
         </w:rPr>
         <w:t xml:space="preserve">ANY </w:t>
       </w:r>
-      <w:proofErr w:type="spellStart"/>
-      <w:proofErr w:type="gramStart"/>
       <w:r>
         <w:rPr>
           <w:b/>
@@ -6156,7 +6081,6 @@
         </w:rPr>
         <w:t>SPIRAC</w:t>
       </w:r>
-      <w:proofErr w:type="spellEnd"/>
       <w:r>
         <w:rPr>
           <w:b/>
@@ -6164,7 +6088,6 @@
         </w:rPr>
         <w:t>(</w:t>
       </w:r>
-      <w:proofErr w:type="gramEnd"/>
       <w:r>
         <w:rPr>
           <w:b/>
@@ -6398,8 +6321,6 @@
         </w:rPr>
         <w:t xml:space="preserve">ANY </w:t>
       </w:r>
-      <w:proofErr w:type="spellStart"/>
-      <w:proofErr w:type="gramStart"/>
       <w:r>
         <w:rPr>
           <w:b/>
@@ -6416,7 +6337,6 @@
         </w:rPr>
         <w:t>SPIRAC</w:t>
       </w:r>
-      <w:proofErr w:type="spellEnd"/>
       <w:r>
         <w:rPr>
           <w:b/>
@@ -6424,7 +6344,6 @@
         </w:rPr>
         <w:t>(</w:t>
       </w:r>
-      <w:proofErr w:type="gramEnd"/>
       <w:r>
         <w:rPr>
           <w:b/>
@@ -6538,8 +6457,6 @@
         </w:rPr>
         <w:t xml:space="preserve"> </w:t>
       </w:r>
-      <w:proofErr w:type="spellStart"/>
-      <w:proofErr w:type="gramStart"/>
       <w:r>
         <w:rPr>
           <w:b/>
@@ -6556,7 +6473,6 @@
         </w:rPr>
         <w:t>SPIRAC</w:t>
       </w:r>
-      <w:proofErr w:type="spellEnd"/>
       <w:r>
         <w:rPr>
           <w:b/>
@@ -6564,7 +6480,6 @@
         </w:rPr>
         <w:t>(</w:t>
       </w:r>
-      <w:proofErr w:type="gramEnd"/>
       <w:r>
         <w:rPr>
           <w:b/>
@@ -7923,19 +7838,8 @@
           <w:bCs/>
           <w:color w:val="FF0000"/>
         </w:rPr>
-        <w:t xml:space="preserve">ANY </w:t>
-      </w:r>
-      <w:proofErr w:type="spellStart"/>
-      <w:proofErr w:type="gramStart"/>
-      <w:r>
-        <w:rPr>
-          <w:b/>
-          <w:bCs/>
-          <w:color w:val="FF0000"/>
-        </w:rPr>
-        <w:t>CONSPIRAC</w:t>
-      </w:r>
-      <w:proofErr w:type="spellEnd"/>
+        <w:t>ANY CONSPIRAC</w:t>
+      </w:r>
       <w:r>
         <w:rPr>
           <w:b/>
@@ -7943,7 +7847,6 @@
         </w:rPr>
         <w:t>(</w:t>
       </w:r>
-      <w:proofErr w:type="gramEnd"/>
       <w:r>
         <w:rPr>
           <w:b/>
@@ -8361,19 +8264,8 @@
           <w:bCs/>
           <w:color w:val="FF0000"/>
         </w:rPr>
-        <w:t xml:space="preserve">AN </w:t>
-      </w:r>
-      <w:proofErr w:type="spellStart"/>
-      <w:proofErr w:type="gramStart"/>
-      <w:r>
-        <w:rPr>
-          <w:b/>
-          <w:bCs/>
-          <w:color w:val="FF0000"/>
-        </w:rPr>
-        <w:t>ENTIT</w:t>
-      </w:r>
-      <w:proofErr w:type="spellEnd"/>
+        <w:t>AN ENTIT</w:t>
+      </w:r>
       <w:r>
         <w:rPr>
           <w:b/>
@@ -8381,7 +8273,6 @@
         </w:rPr>
         <w:t>(</w:t>
       </w:r>
-      <w:proofErr w:type="gramEnd"/>
       <w:r>
         <w:rPr>
           <w:b/>
@@ -8945,8 +8836,6 @@
         </w:rPr>
         <w:t xml:space="preserve">CRIMINAL </w:t>
       </w:r>
-      <w:proofErr w:type="spellStart"/>
-      <w:proofErr w:type="gramStart"/>
       <w:r>
         <w:rPr>
           <w:b/>
@@ -8955,7 +8844,6 @@
         </w:rPr>
         <w:t>CONSPIRAC</w:t>
       </w:r>
-      <w:proofErr w:type="spellEnd"/>
       <w:r>
         <w:rPr>
           <w:b/>
@@ -8963,7 +8851,6 @@
         </w:rPr>
         <w:t>(</w:t>
       </w:r>
-      <w:proofErr w:type="gramEnd"/>
       <w:r>
         <w:rPr>
           <w:b/>
@@ -9927,19 +9814,8 @@
           <w:bCs/>
           <w:color w:val="FF0000"/>
         </w:rPr>
-        <w:t xml:space="preserve">ATED PROFESSIONAL </w:t>
-      </w:r>
-      <w:proofErr w:type="spellStart"/>
-      <w:proofErr w:type="gramStart"/>
-      <w:r>
-        <w:rPr>
-          <w:b/>
-          <w:bCs/>
-          <w:color w:val="FF0000"/>
-        </w:rPr>
-        <w:t>ACTIVIT</w:t>
-      </w:r>
-      <w:proofErr w:type="spellEnd"/>
+        <w:t>ATED PROFESSIONAL ACTIVIT</w:t>
+      </w:r>
       <w:r>
         <w:rPr>
           <w:b/>
@@ -9947,7 +9823,6 @@
         </w:rPr>
         <w:t>(</w:t>
       </w:r>
-      <w:proofErr w:type="gramEnd"/>
       <w:r>
         <w:rPr>
           <w:b/>
@@ -11528,18 +11403,8 @@
           <w:bCs/>
           <w:color w:val="FF0000"/>
         </w:rPr>
-        <w:t xml:space="preserve">ANY INTELLECTUAL </w:t>
-      </w:r>
-      <w:proofErr w:type="spellStart"/>
-      <w:r>
-        <w:rPr>
-          <w:b/>
-          <w:bCs/>
-          <w:color w:val="FF0000"/>
-        </w:rPr>
-        <w:t>PROPERT</w:t>
-      </w:r>
-      <w:proofErr w:type="spellEnd"/>
+        <w:t>ANY INTELLECTUAL PROPERT</w:t>
+      </w:r>
       <w:r>
         <w:rPr>
           <w:b/>
@@ -11706,7 +11571,6 @@
         </w:rPr>
         <w:t xml:space="preserve">ANY </w:t>
       </w:r>
-      <w:proofErr w:type="spellStart"/>
       <w:r>
         <w:rPr>
           <w:b/>
@@ -11715,7 +11579,6 @@
         </w:rPr>
         <w:t>TECHNOLOG</w:t>
       </w:r>
-      <w:proofErr w:type="spellEnd"/>
       <w:r>
         <w:rPr>
           <w:b/>
@@ -11781,18 +11644,8 @@
           <w:bCs/>
           <w:color w:val="FF0000"/>
         </w:rPr>
-        <w:t xml:space="preserve">INTELLECTUAL </w:t>
-      </w:r>
-      <w:proofErr w:type="spellStart"/>
-      <w:r>
-        <w:rPr>
-          <w:b/>
-          <w:bCs/>
-          <w:color w:val="FF0000"/>
-        </w:rPr>
-        <w:t>PROPERT</w:t>
-      </w:r>
-      <w:proofErr w:type="spellEnd"/>
+        <w:t>INTELLECTUAL PROPERT</w:t>
+      </w:r>
       <w:r>
         <w:rPr>
           <w:b/>
@@ -12137,18 +11990,8 @@
           <w:bCs/>
           <w:color w:val="FF0000"/>
         </w:rPr>
-        <w:t xml:space="preserve">ANY INTELLECTUAL </w:t>
-      </w:r>
-      <w:proofErr w:type="spellStart"/>
-      <w:r>
-        <w:rPr>
-          <w:b/>
-          <w:bCs/>
-          <w:color w:val="FF0000"/>
-        </w:rPr>
-        <w:t>PROPERT</w:t>
-      </w:r>
-      <w:proofErr w:type="spellEnd"/>
+        <w:t>ANY INTELLECTUAL PROPERT</w:t>
+      </w:r>
       <w:r>
         <w:rPr>
           <w:b/>
@@ -12199,18 +12042,8 @@
           <w:bCs/>
           <w:color w:val="FF0000"/>
         </w:rPr>
-        <w:t xml:space="preserve">ANY </w:t>
-      </w:r>
-      <w:proofErr w:type="spellStart"/>
-      <w:r>
-        <w:rPr>
-          <w:b/>
-          <w:bCs/>
-          <w:color w:val="FF0000"/>
-        </w:rPr>
-        <w:t>TECHNOLOG</w:t>
-      </w:r>
-      <w:proofErr w:type="spellEnd"/>
+        <w:t>ANY TECHNOLOG</w:t>
+      </w:r>
       <w:r>
         <w:rPr>
           <w:b/>
@@ -14062,16 +13895,7 @@
           <w:bCs/>
           <w:color w:val="FF0000"/>
         </w:rPr>
-        <w:t xml:space="preserve">ANY DIFFERENT </w:t>
-      </w:r>
-      <w:proofErr w:type="gramStart"/>
-      <w:r>
-        <w:rPr>
-          <w:b/>
-          <w:bCs/>
-          <w:color w:val="FF0000"/>
-        </w:rPr>
-        <w:t>PART</w:t>
+        <w:t>ANY DIFFERENT PART</w:t>
       </w:r>
       <w:r>
         <w:rPr>
@@ -14080,7 +13904,6 @@
         </w:rPr>
         <w:t>(</w:t>
       </w:r>
-      <w:proofErr w:type="gramEnd"/>
       <w:r>
         <w:rPr>
           <w:b/>
@@ -16539,19 +16362,8 @@
           <w:bCs/>
           <w:color w:val="FF0000"/>
         </w:rPr>
-        <w:t xml:space="preserve">ANY </w:t>
-      </w:r>
-      <w:proofErr w:type="spellStart"/>
-      <w:proofErr w:type="gramStart"/>
-      <w:r>
-        <w:rPr>
-          <w:b/>
-          <w:bCs/>
-          <w:color w:val="FF0000"/>
-        </w:rPr>
-        <w:t>CONSPIRAC</w:t>
-      </w:r>
-      <w:proofErr w:type="spellEnd"/>
+        <w:t>ANY CONSPIRAC</w:t>
+      </w:r>
       <w:r>
         <w:rPr>
           <w:b/>
@@ -16559,7 +16371,6 @@
         </w:rPr>
         <w:t>(</w:t>
       </w:r>
-      <w:proofErr w:type="gramEnd"/>
       <w:r>
         <w:rPr>
           <w:b/>
@@ -16886,19 +16697,8 @@
           <w:bCs/>
           <w:color w:val="FF0000"/>
         </w:rPr>
-        <w:t xml:space="preserve">ANY </w:t>
-      </w:r>
-      <w:proofErr w:type="spellStart"/>
-      <w:proofErr w:type="gramStart"/>
-      <w:r>
-        <w:rPr>
-          <w:b/>
-          <w:bCs/>
-          <w:color w:val="FF0000"/>
-        </w:rPr>
-        <w:t>CONSPIRAC</w:t>
-      </w:r>
-      <w:proofErr w:type="spellEnd"/>
+        <w:t>ANY CONSPIRAC</w:t>
+      </w:r>
       <w:r>
         <w:rPr>
           <w:b/>
@@ -16906,7 +16706,6 @@
         </w:rPr>
         <w:t>(</w:t>
       </w:r>
-      <w:proofErr w:type="gramEnd"/>
       <w:r>
         <w:rPr>
           <w:b/>
@@ -17226,19 +17025,8 @@
           <w:bCs/>
           <w:color w:val="FF0000"/>
         </w:rPr>
-        <w:t xml:space="preserve">ANY </w:t>
-      </w:r>
-      <w:proofErr w:type="spellStart"/>
-      <w:proofErr w:type="gramStart"/>
-      <w:r>
-        <w:rPr>
-          <w:b/>
-          <w:bCs/>
-          <w:color w:val="FF0000"/>
-        </w:rPr>
-        <w:t>CONSPIRAC</w:t>
-      </w:r>
-      <w:proofErr w:type="spellEnd"/>
+        <w:t>ANY CONSPIRAC</w:t>
+      </w:r>
       <w:r>
         <w:rPr>
           <w:b/>
@@ -17246,7 +17034,6 @@
         </w:rPr>
         <w:t>(</w:t>
       </w:r>
-      <w:proofErr w:type="gramEnd"/>
       <w:r>
         <w:rPr>
           <w:b/>
@@ -17686,19 +17473,8 @@
           <w:bCs/>
           <w:color w:val="FF0000"/>
         </w:rPr>
-        <w:t xml:space="preserve">ANY </w:t>
-      </w:r>
-      <w:proofErr w:type="spellStart"/>
-      <w:proofErr w:type="gramStart"/>
-      <w:r>
-        <w:rPr>
-          <w:b/>
-          <w:bCs/>
-          <w:color w:val="FF0000"/>
-        </w:rPr>
-        <w:t>CONSPIRAC</w:t>
-      </w:r>
-      <w:proofErr w:type="spellEnd"/>
+        <w:t>ANY CONSPIRAC</w:t>
+      </w:r>
       <w:r>
         <w:rPr>
           <w:b/>
@@ -17706,7 +17482,6 @@
         </w:rPr>
         <w:t>(</w:t>
       </w:r>
-      <w:proofErr w:type="gramEnd"/>
       <w:r>
         <w:rPr>
           <w:b/>
@@ -19289,19 +19064,8 @@
           <w:bCs/>
           <w:color w:val="FF0000"/>
         </w:rPr>
-        <w:t xml:space="preserve">ANY MIND CONTROL </w:t>
-      </w:r>
-      <w:proofErr w:type="spellStart"/>
-      <w:proofErr w:type="gramStart"/>
-      <w:r>
-        <w:rPr>
-          <w:b/>
-          <w:bCs/>
-          <w:color w:val="FF0000"/>
-        </w:rPr>
-        <w:t>TECHNOLOG</w:t>
-      </w:r>
-      <w:proofErr w:type="spellEnd"/>
+        <w:t>ANY MIND CONTROL TECHNOLOG</w:t>
+      </w:r>
       <w:r>
         <w:rPr>
           <w:b/>
@@ -19309,7 +19073,6 @@
         </w:rPr>
         <w:t>(</w:t>
       </w:r>
-      <w:proofErr w:type="gramEnd"/>
       <w:r>
         <w:rPr>
           <w:b/>
@@ -19360,18 +19123,8 @@
           <w:bCs/>
           <w:color w:val="FF0000"/>
         </w:rPr>
-        <w:t xml:space="preserve">ANY DIRECTED RADIO FREQUENCY </w:t>
-      </w:r>
-      <w:proofErr w:type="spellStart"/>
-      <w:r>
-        <w:rPr>
-          <w:b/>
-          <w:bCs/>
-          <w:color w:val="FF0000"/>
-        </w:rPr>
-        <w:t>TECHNOLOG</w:t>
-      </w:r>
-      <w:proofErr w:type="spellEnd"/>
+        <w:t>ANY DIRECTED RADIO FREQUENCY TECHNOLOG</w:t>
+      </w:r>
       <w:r>
         <w:rPr>
           <w:b/>
@@ -20313,16 +20066,7 @@
           <w:bCs/>
           <w:color w:val="FF0000"/>
         </w:rPr>
-        <w:t xml:space="preserve">CASE </w:t>
-      </w:r>
-      <w:proofErr w:type="gramStart"/>
-      <w:r>
-        <w:rPr>
-          <w:b/>
-          <w:bCs/>
-          <w:color w:val="FF0000"/>
-        </w:rPr>
-        <w:t>THEOR</w:t>
+        <w:t>CASE THEOR</w:t>
       </w:r>
       <w:bookmarkStart w:id="5" w:name="_Hlk152120285"/>
       <w:r>
@@ -20332,7 +20076,6 @@
         </w:rPr>
         <w:t>(</w:t>
       </w:r>
-      <w:proofErr w:type="gramEnd"/>
       <w:r>
         <w:rPr>
           <w:b/>
@@ -20676,32 +20419,15 @@
           <w:b/>
           <w:bCs/>
         </w:rPr>
-        <w:t xml:space="preserve">                   </w:t>
-      </w:r>
-      <w:proofErr w:type="gramStart"/>
-      <w:r>
-        <w:rPr>
-          <w:b/>
-          <w:bCs/>
-        </w:rPr>
-        <w:t xml:space="preserve">   </w:t>
-      </w:r>
-      <w:r>
-        <w:rPr>
-          <w:b/>
-          <w:bCs/>
-          <w:color w:val="FF0000"/>
-        </w:rPr>
-        <w:t>“</w:t>
-      </w:r>
-      <w:proofErr w:type="gramEnd"/>
-      <w:r>
-        <w:rPr>
-          <w:b/>
-          <w:bCs/>
-          <w:color w:val="FF0000"/>
-        </w:rPr>
-        <w:t>EXECUTION STATUS”</w:t>
+        <w:t xml:space="preserve">                      </w:t>
+      </w:r>
+      <w:r>
+        <w:rPr>
+          <w:b/>
+          <w:bCs/>
+          <w:color w:val="FF0000"/>
+        </w:rPr>
+        <w:t>“EXECUTION STATUS”</w:t>
       </w:r>
       <w:r>
         <w:rPr>
@@ -22142,7 +21868,6 @@
         </w:rPr>
         <w:t xml:space="preserve">ANY </w:t>
       </w:r>
-      <w:proofErr w:type="gramStart"/>
       <w:r>
         <w:rPr>
           <w:b/>
@@ -22158,7 +21883,6 @@
         </w:rPr>
         <w:t>(</w:t>
       </w:r>
-      <w:proofErr w:type="gramEnd"/>
       <w:r>
         <w:rPr>
           <w:b/>
@@ -22722,19 +22446,8 @@
           <w:bCs/>
           <w:color w:val="FF0000"/>
         </w:rPr>
-        <w:t xml:space="preserve">ANY </w:t>
-      </w:r>
-      <w:proofErr w:type="spellStart"/>
-      <w:proofErr w:type="gramStart"/>
-      <w:r>
-        <w:rPr>
-          <w:b/>
-          <w:bCs/>
-          <w:color w:val="FF0000"/>
-        </w:rPr>
-        <w:t>ENTIT</w:t>
-      </w:r>
-      <w:proofErr w:type="spellEnd"/>
+        <w:t>ANY ENTIT</w:t>
+      </w:r>
       <w:r>
         <w:rPr>
           <w:b/>
@@ -22742,7 +22455,6 @@
         </w:rPr>
         <w:t>(</w:t>
       </w:r>
-      <w:proofErr w:type="gramEnd"/>
       <w:r>
         <w:rPr>
           <w:b/>
@@ -23681,25 +23393,7 @@
           <w:bCs/>
           <w:color w:val="FF0000"/>
         </w:rPr>
-        <w:t xml:space="preserve">ANY </w:t>
-      </w:r>
-      <w:proofErr w:type="spellStart"/>
-      <w:r>
-        <w:rPr>
-          <w:b/>
-          <w:bCs/>
-          <w:color w:val="FF0000"/>
-        </w:rPr>
-        <w:t>CONVIENT</w:t>
-      </w:r>
-      <w:proofErr w:type="spellEnd"/>
-      <w:r>
-        <w:rPr>
-          <w:b/>
-          <w:bCs/>
-          <w:color w:val="FF0000"/>
-        </w:rPr>
-        <w:t xml:space="preserve"> COVERT COMMUNICATION</w:t>
+        <w:t>ANY CONVIENT COVERT COMMUNICATION</w:t>
       </w:r>
       <w:r>
         <w:rPr>
@@ -25441,7 +25135,6 @@
         </w:rPr>
         <w:t xml:space="preserve">ANY </w:t>
       </w:r>
-      <w:proofErr w:type="gramStart"/>
       <w:r>
         <w:rPr>
           <w:b/>
@@ -25456,16 +25149,7 @@
           <w:bCs/>
           <w:color w:val="FF0000"/>
         </w:rPr>
-        <w:t>UCK</w:t>
-      </w:r>
-      <w:proofErr w:type="gramEnd"/>
-      <w:r>
-        <w:rPr>
-          <w:b/>
-          <w:bCs/>
-          <w:color w:val="FF0000"/>
-        </w:rPr>
-        <w:t xml:space="preserve"> `EM OVER COMMAND</w:t>
+        <w:t>UCK `EM OVER COMMAND</w:t>
       </w:r>
       <w:r>
         <w:rPr>
@@ -29499,19 +29183,8 @@
           <w:bCs/>
           <w:color w:val="FF0000"/>
         </w:rPr>
-        <w:t xml:space="preserve">BUSINESS </w:t>
-      </w:r>
-      <w:proofErr w:type="spellStart"/>
-      <w:proofErr w:type="gramStart"/>
-      <w:r>
-        <w:rPr>
-          <w:b/>
-          <w:bCs/>
-          <w:color w:val="FF0000"/>
-        </w:rPr>
-        <w:t>ACTIVIT</w:t>
-      </w:r>
-      <w:proofErr w:type="spellEnd"/>
+        <w:t>BUSINESS ACTIVIT</w:t>
+      </w:r>
       <w:r>
         <w:rPr>
           <w:b/>
@@ -29519,7 +29192,6 @@
         </w:rPr>
         <w:t>(</w:t>
       </w:r>
-      <w:proofErr w:type="gramEnd"/>
       <w:r>
         <w:rPr>
           <w:b/>
@@ -29758,19 +29430,8 @@
           <w:bCs/>
           <w:color w:val="FF0000"/>
         </w:rPr>
-        <w:t xml:space="preserve">COMPETITIVE BUSINESS </w:t>
-      </w:r>
-      <w:proofErr w:type="spellStart"/>
-      <w:proofErr w:type="gramStart"/>
-      <w:r>
-        <w:rPr>
-          <w:b/>
-          <w:bCs/>
-          <w:color w:val="FF0000"/>
-        </w:rPr>
-        <w:t>ACTIVIT</w:t>
-      </w:r>
-      <w:proofErr w:type="spellEnd"/>
+        <w:t>COMPETITIVE BUSINESS ACTIVIT</w:t>
+      </w:r>
       <w:r>
         <w:rPr>
           <w:b/>
@@ -29778,7 +29439,6 @@
         </w:rPr>
         <w:t>(</w:t>
       </w:r>
-      <w:proofErr w:type="gramEnd"/>
       <w:r>
         <w:rPr>
           <w:b/>
@@ -31118,19 +30778,8 @@
           <w:bCs/>
           <w:color w:val="FF0000"/>
         </w:rPr>
-        <w:t xml:space="preserve">ILLEGAL MILITARY </w:t>
-      </w:r>
-      <w:proofErr w:type="spellStart"/>
-      <w:proofErr w:type="gramStart"/>
-      <w:r>
-        <w:rPr>
-          <w:b/>
-          <w:bCs/>
-          <w:color w:val="FF0000"/>
-        </w:rPr>
-        <w:t>CONTINGENC</w:t>
-      </w:r>
-      <w:proofErr w:type="spellEnd"/>
+        <w:t>ILLEGAL MILITARY CONTINGENC</w:t>
+      </w:r>
       <w:r>
         <w:rPr>
           <w:b/>
@@ -31138,7 +30787,6 @@
         </w:rPr>
         <w:t>(</w:t>
       </w:r>
-      <w:proofErr w:type="gramEnd"/>
       <w:r>
         <w:rPr>
           <w:b/>
@@ -31661,19 +31309,8 @@
           <w:bCs/>
           <w:color w:val="FF0000"/>
         </w:rPr>
-        <w:t xml:space="preserve">ANY OTHER </w:t>
-      </w:r>
-      <w:proofErr w:type="spellStart"/>
-      <w:proofErr w:type="gramStart"/>
-      <w:r>
-        <w:rPr>
-          <w:b/>
-          <w:bCs/>
-          <w:color w:val="FF0000"/>
-        </w:rPr>
-        <w:t>ENTIT</w:t>
-      </w:r>
-      <w:proofErr w:type="spellEnd"/>
+        <w:t>ANY OTHER ENTIT</w:t>
+      </w:r>
       <w:r>
         <w:rPr>
           <w:b/>
@@ -31681,7 +31318,6 @@
         </w:rPr>
         <w:t>(</w:t>
       </w:r>
-      <w:proofErr w:type="gramEnd"/>
       <w:r>
         <w:rPr>
           <w:b/>
@@ -35098,19 +34734,8 @@
           <w:bCs/>
           <w:color w:val="FF0000"/>
         </w:rPr>
-        <w:t xml:space="preserve">ANY MILITARY </w:t>
-      </w:r>
-      <w:proofErr w:type="spellStart"/>
-      <w:proofErr w:type="gramStart"/>
-      <w:r>
-        <w:rPr>
-          <w:b/>
-          <w:bCs/>
-          <w:color w:val="FF0000"/>
-        </w:rPr>
-        <w:t>TECHNOLOG</w:t>
-      </w:r>
-      <w:proofErr w:type="spellEnd"/>
+        <w:t>ANY MILITARY TECHNOLOG</w:t>
+      </w:r>
       <w:r>
         <w:rPr>
           <w:b/>
@@ -35118,7 +34743,6 @@
         </w:rPr>
         <w:t>(</w:t>
       </w:r>
-      <w:proofErr w:type="gramEnd"/>
       <w:r>
         <w:rPr>
           <w:b/>
@@ -38634,16 +38258,7 @@
           <w:bCs/>
           <w:color w:val="FF0000"/>
         </w:rPr>
-        <w:t xml:space="preserve">THE MISLABELED </w:t>
-      </w:r>
-      <w:proofErr w:type="gramStart"/>
-      <w:r>
-        <w:rPr>
-          <w:b/>
-          <w:bCs/>
-          <w:color w:val="FF0000"/>
-        </w:rPr>
-        <w:t>PART</w:t>
+        <w:t>THE MISLABELED PART</w:t>
       </w:r>
       <w:r>
         <w:rPr>
@@ -38652,7 +38267,6 @@
         </w:rPr>
         <w:t>(</w:t>
       </w:r>
-      <w:proofErr w:type="gramEnd"/>
       <w:r>
         <w:rPr>
           <w:b/>
@@ -39351,35 +38965,16 @@
           <w:bCs/>
           <w:color w:val="FF0000"/>
         </w:rPr>
-        <w:t>ANY</w:t>
-      </w:r>
-      <w:r>
-        <w:rPr>
-          <w:b/>
-          <w:bCs/>
-          <w:color w:val="FF0000"/>
-        </w:rPr>
-        <w:t xml:space="preserve"> </w:t>
-      </w:r>
-      <w:r>
-        <w:rPr>
-          <w:b/>
-          <w:bCs/>
-          <w:color w:val="FF0000"/>
-        </w:rPr>
-        <w:t xml:space="preserve">DEATH </w:t>
-      </w:r>
-      <w:proofErr w:type="spellStart"/>
-      <w:proofErr w:type="gramStart"/>
-      <w:r>
-        <w:rPr>
-          <w:b/>
-          <w:bCs/>
-          <w:color w:val="FF0000"/>
-        </w:rPr>
-        <w:t>PENALT</w:t>
-      </w:r>
-      <w:proofErr w:type="spellEnd"/>
+        <w:t xml:space="preserve">ANY </w:t>
+      </w:r>
+      <w:r>
+        <w:rPr>
+          <w:b/>
+          <w:bCs/>
+          <w:color w:val="FF0000"/>
+        </w:rPr>
+        <w:t>DEATH PENALT</w:t>
+      </w:r>
       <w:r>
         <w:rPr>
           <w:b/>
@@ -39387,7 +38982,6 @@
         </w:rPr>
         <w:t>(</w:t>
       </w:r>
-      <w:proofErr w:type="gramEnd"/>
       <w:r>
         <w:rPr>
           <w:b/>
@@ -39484,6 +39078,36 @@
           <w:bCs/>
         </w:rPr>
         <w:t>)</w:t>
+      </w:r>
+      <w:r>
+        <w:rPr>
+          <w:b/>
+          <w:bCs/>
+        </w:rPr>
+        <w:t xml:space="preserve"> </w:t>
+      </w:r>
+      <w:r>
+        <w:rPr>
+          <w:b/>
+          <w:bCs/>
+          <w:color w:val="0070C0"/>
+        </w:rPr>
+        <w:t>BY</w:t>
+      </w:r>
+      <w:r>
+        <w:rPr>
+          <w:b/>
+          <w:bCs/>
+        </w:rPr>
+        <w:t xml:space="preserve"> </w:t>
+      </w:r>
+      <w:r>
+        <w:rPr>
+          <w:b/>
+          <w:bCs/>
+          <w:color w:val="FF0000"/>
+        </w:rPr>
+        <w:t>THE PENTAGON</w:t>
       </w:r>
       <w:r>
         <w:rPr>
@@ -39535,6 +39159,156 @@
           <w:b/>
           <w:bCs/>
         </w:rPr>
+        <w:t xml:space="preserve"> </w:t>
+      </w:r>
+      <w:r>
+        <w:rPr>
+          <w:b/>
+          <w:bCs/>
+          <w:color w:val="0070C0"/>
+        </w:rPr>
+        <w:t>THROUGH</w:t>
+      </w:r>
+      <w:r>
+        <w:rPr>
+          <w:b/>
+          <w:bCs/>
+        </w:rPr>
+        <w:t xml:space="preserve"> </w:t>
+      </w:r>
+      <w:r>
+        <w:rPr>
+          <w:b/>
+          <w:bCs/>
+          <w:color w:val="FF0000"/>
+        </w:rPr>
+        <w:t>ANY</w:t>
+      </w:r>
+      <w:r>
+        <w:rPr>
+          <w:b/>
+          <w:bCs/>
+          <w:color w:val="FF0000"/>
+        </w:rPr>
+        <w:t xml:space="preserve"> </w:t>
+      </w:r>
+      <w:r>
+        <w:rPr>
+          <w:b/>
+          <w:bCs/>
+          <w:color w:val="FF0000"/>
+        </w:rPr>
+        <w:t>DEATH PENALT</w:t>
+      </w:r>
+      <w:r>
+        <w:rPr>
+          <w:b/>
+          <w:bCs/>
+        </w:rPr>
+        <w:t>(</w:t>
+      </w:r>
+      <w:r>
+        <w:rPr>
+          <w:b/>
+          <w:bCs/>
+          <w:color w:val="808080" w:themeColor="background1" w:themeShade="80"/>
+        </w:rPr>
+        <w:t>IES</w:t>
+      </w:r>
+      <w:r>
+        <w:rPr>
+          <w:b/>
+          <w:bCs/>
+        </w:rPr>
+        <w:t>, Y)</w:t>
+      </w:r>
+      <w:r>
+        <w:rPr>
+          <w:b/>
+          <w:bCs/>
+        </w:rPr>
+        <w:t xml:space="preserve"> </w:t>
+      </w:r>
+      <w:r>
+        <w:rPr>
+          <w:b/>
+          <w:bCs/>
+          <w:color w:val="7030A0"/>
+        </w:rPr>
+        <w:t>USAGE</w:t>
+      </w:r>
+      <w:r>
+        <w:rPr>
+          <w:b/>
+          <w:bCs/>
+        </w:rPr>
+        <w:t xml:space="preserve"> </w:t>
+      </w:r>
+      <w:r>
+        <w:rPr>
+          <w:b/>
+          <w:bCs/>
+          <w:color w:val="7030A0"/>
+        </w:rPr>
+        <w:t>CLANDESTINELY</w:t>
+      </w:r>
+      <w:r>
+        <w:rPr>
+          <w:b/>
+          <w:bCs/>
+        </w:rPr>
+        <w:t xml:space="preserve"> </w:t>
+      </w:r>
+      <w:r>
+        <w:rPr>
+          <w:b/>
+          <w:bCs/>
+          <w:color w:val="0070C0"/>
+        </w:rPr>
+        <w:t>THROUGH</w:t>
+      </w:r>
+      <w:r>
+        <w:rPr>
+          <w:b/>
+          <w:bCs/>
+        </w:rPr>
+        <w:t xml:space="preserve"> </w:t>
+      </w:r>
+      <w:r>
+        <w:rPr>
+          <w:b/>
+          <w:bCs/>
+          <w:color w:val="FF0000"/>
+        </w:rPr>
+        <w:t>ANY SPACE WEAPON</w:t>
+      </w:r>
+      <w:r>
+        <w:rPr>
+          <w:b/>
+          <w:bCs/>
+        </w:rPr>
+        <w:t>(</w:t>
+      </w:r>
+      <w:r>
+        <w:rPr>
+          <w:b/>
+          <w:bCs/>
+          <w:color w:val="808080" w:themeColor="background1" w:themeShade="80"/>
+        </w:rPr>
+        <w:t>S</w:t>
+      </w:r>
+      <w:r>
+        <w:rPr>
+          <w:b/>
+          <w:bCs/>
+        </w:rPr>
+        <w:t>)</w:t>
+      </w:r>
+      <w:r>
+        <w:rPr>
+          <w:b/>
+          <w:bCs/>
+        </w:rPr>
         <w:t>;</w:t>
       </w:r>
     </w:p>
@@ -39573,7 +39347,7 @@
           <w:bCs/>
           <w:color w:val="FF0000"/>
         </w:rPr>
-        <w:t>NEGLIGENCE</w:t>
+        <w:t>MURDER</w:t>
       </w:r>
       <w:r>
         <w:rPr>
@@ -39618,15 +39392,7 @@
           <w:bCs/>
           <w:color w:val="FF0000"/>
         </w:rPr>
-        <w:t>NEGLIG</w:t>
-      </w:r>
-      <w:r>
-        <w:rPr>
-          <w:b/>
-          <w:bCs/>
-          <w:color w:val="FF0000"/>
-        </w:rPr>
-        <w:t>IBLE HOMICIDE</w:t>
+        <w:t>NEGLIGENCE</w:t>
       </w:r>
       <w:r>
         <w:rPr>
@@ -39671,112 +39437,15 @@
           <w:bCs/>
           <w:color w:val="FF0000"/>
         </w:rPr>
-        <w:t>NOTIFICATION</w:t>
-      </w:r>
-      <w:r>
-        <w:rPr>
-          <w:b/>
-          <w:bCs/>
-        </w:rPr>
-        <w:t xml:space="preserve"> </w:t>
-      </w:r>
-      <w:r>
-        <w:rPr>
-          <w:b/>
-          <w:bCs/>
-          <w:color w:val="0070C0"/>
-        </w:rPr>
-        <w:t>TO</w:t>
-      </w:r>
-      <w:r>
-        <w:rPr>
-          <w:b/>
-          <w:bCs/>
-        </w:rPr>
-        <w:t xml:space="preserve"> </w:t>
-      </w:r>
-      <w:r>
-        <w:rPr>
-          <w:b/>
-          <w:bCs/>
-          <w:color w:val="C00000"/>
-        </w:rPr>
-        <w:t>NOT</w:t>
-      </w:r>
-      <w:r>
-        <w:rPr>
-          <w:b/>
-          <w:bCs/>
-        </w:rPr>
-        <w:t xml:space="preserve"> </w:t>
-      </w:r>
-      <w:r>
-        <w:rPr>
-          <w:b/>
-          <w:bCs/>
-          <w:color w:val="7030A0"/>
-        </w:rPr>
-        <w:t>RESPOND</w:t>
-      </w:r>
-      <w:r>
-        <w:rPr>
-          <w:b/>
-          <w:bCs/>
-        </w:rPr>
-        <w:t xml:space="preserve"> </w:t>
-      </w:r>
-      <w:r>
-        <w:rPr>
-          <w:b/>
-          <w:bCs/>
-          <w:color w:val="0070C0"/>
-        </w:rPr>
-        <w:t>TO</w:t>
-      </w:r>
-      <w:r>
-        <w:rPr>
-          <w:b/>
-          <w:bCs/>
-        </w:rPr>
-        <w:t xml:space="preserve"> </w:t>
-      </w:r>
-      <w:r>
-        <w:rPr>
-          <w:b/>
-          <w:bCs/>
-          <w:color w:val="FF0000"/>
-        </w:rPr>
-        <w:t>ANY EMAIL</w:t>
-      </w:r>
-      <w:r>
-        <w:rPr>
-          <w:b/>
-          <w:bCs/>
-        </w:rPr>
-        <w:t xml:space="preserve"> </w:t>
-      </w:r>
-      <w:r>
-        <w:rPr>
-          <w:b/>
-          <w:bCs/>
-          <w:color w:val="0070C0"/>
-        </w:rPr>
-        <w:t>FROM</w:t>
-      </w:r>
-      <w:r>
-        <w:rPr>
-          <w:b/>
-          <w:bCs/>
-        </w:rPr>
-        <w:t xml:space="preserve"> </w:t>
-      </w:r>
-      <w:r>
-        <w:rPr>
-          <w:b/>
-          <w:bCs/>
-          <w:color w:val="FF0000"/>
-        </w:rPr>
-        <w:t>THE PENTAGON</w:t>
+        <w:t>NEGLIG</w:t>
+      </w:r>
+      <w:r>
+        <w:rPr>
+          <w:b/>
+          <w:bCs/>
+          <w:color w:val="FF0000"/>
+        </w:rPr>
+        <w:t>IBLE HOMICIDE</w:t>
       </w:r>
       <w:r>
         <w:rPr>
@@ -39821,15 +39490,232 @@
           <w:bCs/>
           <w:color w:val="FF0000"/>
         </w:rPr>
-        <w:t>N</w:t>
-      </w:r>
-      <w:r>
-        <w:rPr>
-          <w:b/>
-          <w:bCs/>
-          <w:color w:val="FF0000"/>
-        </w:rPr>
-        <w:t>UCLEAR CASE COERCION</w:t>
+        <w:t>NOTIFICATION</w:t>
+      </w:r>
+      <w:r>
+        <w:rPr>
+          <w:b/>
+          <w:bCs/>
+        </w:rPr>
+        <w:t xml:space="preserve"> </w:t>
+      </w:r>
+      <w:r>
+        <w:rPr>
+          <w:b/>
+          <w:bCs/>
+          <w:color w:val="0070C0"/>
+        </w:rPr>
+        <w:t>TO</w:t>
+      </w:r>
+      <w:r>
+        <w:rPr>
+          <w:b/>
+          <w:bCs/>
+        </w:rPr>
+        <w:t xml:space="preserve"> </w:t>
+      </w:r>
+      <w:r>
+        <w:rPr>
+          <w:b/>
+          <w:bCs/>
+          <w:color w:val="C00000"/>
+        </w:rPr>
+        <w:t>NOT</w:t>
+      </w:r>
+      <w:r>
+        <w:rPr>
+          <w:b/>
+          <w:bCs/>
+        </w:rPr>
+        <w:t xml:space="preserve"> </w:t>
+      </w:r>
+      <w:r>
+        <w:rPr>
+          <w:b/>
+          <w:bCs/>
+          <w:color w:val="7030A0"/>
+        </w:rPr>
+        <w:t>RESPOND</w:t>
+      </w:r>
+      <w:r>
+        <w:rPr>
+          <w:b/>
+          <w:bCs/>
+        </w:rPr>
+        <w:t xml:space="preserve"> </w:t>
+      </w:r>
+      <w:r>
+        <w:rPr>
+          <w:b/>
+          <w:bCs/>
+          <w:color w:val="0070C0"/>
+        </w:rPr>
+        <w:t>TO</w:t>
+      </w:r>
+      <w:r>
+        <w:rPr>
+          <w:b/>
+          <w:bCs/>
+        </w:rPr>
+        <w:t xml:space="preserve"> </w:t>
+      </w:r>
+      <w:r>
+        <w:rPr>
+          <w:b/>
+          <w:bCs/>
+          <w:color w:val="FF0000"/>
+        </w:rPr>
+        <w:t>ANY EMAIL</w:t>
+      </w:r>
+      <w:r>
+        <w:rPr>
+          <w:b/>
+          <w:bCs/>
+        </w:rPr>
+        <w:t xml:space="preserve"> </w:t>
+      </w:r>
+      <w:r>
+        <w:rPr>
+          <w:b/>
+          <w:bCs/>
+          <w:color w:val="0070C0"/>
+        </w:rPr>
+        <w:t>FROM</w:t>
+      </w:r>
+      <w:r>
+        <w:rPr>
+          <w:b/>
+          <w:bCs/>
+        </w:rPr>
+        <w:t xml:space="preserve"> </w:t>
+      </w:r>
+      <w:r>
+        <w:rPr>
+          <w:b/>
+          <w:bCs/>
+          <w:color w:val="FF0000"/>
+        </w:rPr>
+        <w:t>THE PENTAGON</w:t>
+      </w:r>
+      <w:r>
+        <w:rPr>
+          <w:b/>
+          <w:bCs/>
+        </w:rPr>
+        <w:t xml:space="preserve">, </w:t>
+      </w:r>
+      <w:r>
+        <w:rPr>
+          <w:b/>
+          <w:bCs/>
+          <w:color w:val="7030A0"/>
+        </w:rPr>
+        <w:t>INCLUDING</w:t>
+      </w:r>
+      <w:r>
+        <w:rPr>
+          <w:b/>
+          <w:bCs/>
+        </w:rPr>
+        <w:t xml:space="preserve"> </w:t>
+      </w:r>
+      <w:r>
+        <w:rPr>
+          <w:b/>
+          <w:bCs/>
+          <w:color w:val="FF0000"/>
+        </w:rPr>
+        <w:t>ANY CRIMINAL DEFAMATION</w:t>
+      </w:r>
+      <w:r>
+        <w:rPr>
+          <w:b/>
+          <w:bCs/>
+        </w:rPr>
+        <w:t xml:space="preserve"> </w:t>
+      </w:r>
+      <w:r>
+        <w:rPr>
+          <w:b/>
+          <w:bCs/>
+          <w:color w:val="0070C0"/>
+        </w:rPr>
+        <w:t>OF</w:t>
+      </w:r>
+      <w:r>
+        <w:rPr>
+          <w:b/>
+          <w:bCs/>
+        </w:rPr>
+        <w:t xml:space="preserve"> </w:t>
+      </w:r>
+      <w:r>
+        <w:rPr>
+          <w:b/>
+          <w:bCs/>
+          <w:color w:val="FF0000"/>
+        </w:rPr>
+        <w:t>ANY CHARACTER</w:t>
+      </w:r>
+      <w:r>
+        <w:rPr>
+          <w:b/>
+          <w:bCs/>
+        </w:rPr>
+        <w:t xml:space="preserve"> </w:t>
+      </w:r>
+      <w:r>
+        <w:rPr>
+          <w:b/>
+          <w:bCs/>
+          <w:color w:val="0070C0"/>
+        </w:rPr>
+        <w:t>OF</w:t>
+      </w:r>
+      <w:r>
+        <w:rPr>
+          <w:b/>
+          <w:bCs/>
+        </w:rPr>
+        <w:t xml:space="preserve"> </w:t>
+      </w:r>
+      <w:r>
+        <w:rPr>
+          <w:b/>
+          <w:bCs/>
+          <w:color w:val="FF0000"/>
+        </w:rPr>
+        <w:t>ANY SENDER</w:t>
+      </w:r>
+      <w:r>
+        <w:rPr>
+          <w:b/>
+          <w:bCs/>
+        </w:rPr>
+        <w:t xml:space="preserve"> </w:t>
+      </w:r>
+      <w:r>
+        <w:rPr>
+          <w:b/>
+          <w:bCs/>
+          <w:color w:val="0070C0"/>
+        </w:rPr>
+        <w:t>OF</w:t>
+      </w:r>
+      <w:r>
+        <w:rPr>
+          <w:b/>
+          <w:bCs/>
+        </w:rPr>
+        <w:t xml:space="preserve"> </w:t>
+      </w:r>
+      <w:r>
+        <w:rPr>
+          <w:b/>
+          <w:bCs/>
+          <w:color w:val="FF0000"/>
+        </w:rPr>
+        <w:t>ANY EMAIL</w:t>
       </w:r>
       <w:r>
         <w:rPr>
@@ -39874,7 +39760,112 @@
           <w:bCs/>
           <w:color w:val="FF0000"/>
         </w:rPr>
-        <w:t>NUCLEAR CASE EDUCATION</w:t>
+        <w:t>NOTIFICATION</w:t>
+      </w:r>
+      <w:r>
+        <w:rPr>
+          <w:b/>
+          <w:bCs/>
+        </w:rPr>
+        <w:t xml:space="preserve"> </w:t>
+      </w:r>
+      <w:r>
+        <w:rPr>
+          <w:b/>
+          <w:bCs/>
+          <w:color w:val="0070C0"/>
+        </w:rPr>
+        <w:t>TO</w:t>
+      </w:r>
+      <w:r>
+        <w:rPr>
+          <w:b/>
+          <w:bCs/>
+        </w:rPr>
+        <w:t xml:space="preserve"> </w:t>
+      </w:r>
+      <w:r>
+        <w:rPr>
+          <w:b/>
+          <w:bCs/>
+          <w:color w:val="C00000"/>
+        </w:rPr>
+        <w:t>NOT</w:t>
+      </w:r>
+      <w:r>
+        <w:rPr>
+          <w:b/>
+          <w:bCs/>
+        </w:rPr>
+        <w:t xml:space="preserve"> </w:t>
+      </w:r>
+      <w:r>
+        <w:rPr>
+          <w:b/>
+          <w:bCs/>
+          <w:color w:val="7030A0"/>
+        </w:rPr>
+        <w:t>RESPOND</w:t>
+      </w:r>
+      <w:r>
+        <w:rPr>
+          <w:b/>
+          <w:bCs/>
+        </w:rPr>
+        <w:t xml:space="preserve"> </w:t>
+      </w:r>
+      <w:r>
+        <w:rPr>
+          <w:b/>
+          <w:bCs/>
+          <w:color w:val="0070C0"/>
+        </w:rPr>
+        <w:t>TO</w:t>
+      </w:r>
+      <w:r>
+        <w:rPr>
+          <w:b/>
+          <w:bCs/>
+        </w:rPr>
+        <w:t xml:space="preserve"> </w:t>
+      </w:r>
+      <w:r>
+        <w:rPr>
+          <w:b/>
+          <w:bCs/>
+          <w:color w:val="FF0000"/>
+        </w:rPr>
+        <w:t>ANY EMAIL</w:t>
+      </w:r>
+      <w:r>
+        <w:rPr>
+          <w:b/>
+          <w:bCs/>
+        </w:rPr>
+        <w:t xml:space="preserve"> </w:t>
+      </w:r>
+      <w:r>
+        <w:rPr>
+          <w:b/>
+          <w:bCs/>
+          <w:color w:val="0070C0"/>
+        </w:rPr>
+        <w:t>FROM</w:t>
+      </w:r>
+      <w:r>
+        <w:rPr>
+          <w:b/>
+          <w:bCs/>
+        </w:rPr>
+        <w:t xml:space="preserve"> </w:t>
+      </w:r>
+      <w:r>
+        <w:rPr>
+          <w:b/>
+          <w:bCs/>
+          <w:color w:val="FF0000"/>
+        </w:rPr>
+        <w:t>THE PENTAGON</w:t>
       </w:r>
       <w:r>
         <w:rPr>
@@ -39919,15 +39910,15 @@
           <w:bCs/>
           <w:color w:val="FF0000"/>
         </w:rPr>
-        <w:t>OB</w:t>
-      </w:r>
-      <w:r>
-        <w:rPr>
-          <w:b/>
-          <w:bCs/>
-          <w:color w:val="FF0000"/>
-        </w:rPr>
-        <w:t>SCENITY</w:t>
+        <w:t>N</w:t>
+      </w:r>
+      <w:r>
+        <w:rPr>
+          <w:b/>
+          <w:bCs/>
+          <w:color w:val="FF0000"/>
+        </w:rPr>
+        <w:t>UCLEAR CASE COERCION</w:t>
       </w:r>
       <w:r>
         <w:rPr>
@@ -39972,45 +39963,7 @@
           <w:bCs/>
           <w:color w:val="FF0000"/>
         </w:rPr>
-        <w:t>OBSTRUCTION</w:t>
-      </w:r>
-      <w:r>
-        <w:rPr>
-          <w:b/>
-          <w:bCs/>
-        </w:rPr>
-        <w:t xml:space="preserve"> </w:t>
-      </w:r>
-      <w:r>
-        <w:rPr>
-          <w:b/>
-          <w:bCs/>
-          <w:color w:val="0070C0"/>
-        </w:rPr>
-        <w:t>OF</w:t>
-      </w:r>
-      <w:r>
-        <w:rPr>
-          <w:b/>
-          <w:bCs/>
-        </w:rPr>
-        <w:t xml:space="preserve"> </w:t>
-      </w:r>
-      <w:r>
-        <w:rPr>
-          <w:b/>
-          <w:bCs/>
-          <w:color w:val="FF0000"/>
-        </w:rPr>
-        <w:t xml:space="preserve">ANY </w:t>
-      </w:r>
-      <w:r>
-        <w:rPr>
-          <w:b/>
-          <w:bCs/>
-          <w:color w:val="FF0000"/>
-        </w:rPr>
-        <w:t>JUSTICE</w:t>
+        <w:t>NUCLEAR CASE EDUCATION</w:t>
       </w:r>
       <w:r>
         <w:rPr>
@@ -40033,6 +39986,7 @@
         <w:rPr>
           <w:u w:val="single"/>
         </w:rPr>
+        <w:lastRenderedPageBreak/>
         <w:t>PREVENTION SECURITY SYSTEM</w:t>
       </w:r>
       <w:r>
@@ -40055,90 +40009,15 @@
           <w:bCs/>
           <w:color w:val="FF0000"/>
         </w:rPr>
-        <w:t>OFFER</w:t>
-      </w:r>
-      <w:r>
-        <w:rPr>
-          <w:b/>
-          <w:bCs/>
-        </w:rPr>
-        <w:t xml:space="preserve"> </w:t>
-      </w:r>
-      <w:r>
-        <w:rPr>
-          <w:b/>
-          <w:bCs/>
-          <w:color w:val="0070C0"/>
-        </w:rPr>
-        <w:t>OF</w:t>
-      </w:r>
-      <w:r>
-        <w:rPr>
-          <w:b/>
-          <w:bCs/>
-        </w:rPr>
-        <w:t xml:space="preserve"> </w:t>
-      </w:r>
-      <w:r>
-        <w:rPr>
-          <w:b/>
-          <w:bCs/>
-          <w:color w:val="FF0000"/>
-        </w:rPr>
-        <w:t xml:space="preserve">ANY </w:t>
-      </w:r>
-      <w:r>
-        <w:rPr>
-          <w:b/>
-          <w:bCs/>
-          <w:color w:val="FF0000"/>
-        </w:rPr>
-        <w:t>J</w:t>
-      </w:r>
-      <w:r>
-        <w:rPr>
-          <w:b/>
-          <w:bCs/>
-          <w:color w:val="FF0000"/>
-        </w:rPr>
         <w:t>OB</w:t>
       </w:r>
       <w:r>
         <w:rPr>
           <w:b/>
           <w:bCs/>
-        </w:rPr>
-        <w:t xml:space="preserve"> </w:t>
-      </w:r>
-      <w:r>
-        <w:rPr>
-          <w:b/>
-          <w:bCs/>
-          <w:color w:val="0070C0"/>
-        </w:rPr>
-        <w:t>TO</w:t>
-      </w:r>
-      <w:r>
-        <w:rPr>
-          <w:b/>
-          <w:bCs/>
-        </w:rPr>
-        <w:t xml:space="preserve"> </w:t>
-      </w:r>
-      <w:r>
-        <w:rPr>
-          <w:b/>
-          <w:bCs/>
-        </w:rPr>
-        <w:t xml:space="preserve">                                                                                    </w:t>
-      </w:r>
-      <w:r>
-        <w:rPr>
-          <w:b/>
-          <w:bCs/>
-          <w:color w:val="FF0000"/>
-        </w:rPr>
-        <w:t>ANY LESSER QUALIFIED JOB CANDIDATE</w:t>
+          <w:color w:val="FF0000"/>
+        </w:rPr>
+        <w:t>SCENITY</w:t>
       </w:r>
       <w:r>
         <w:rPr>
@@ -40161,7 +40040,6 @@
         <w:rPr>
           <w:u w:val="single"/>
         </w:rPr>
-        <w:lastRenderedPageBreak/>
         <w:t>PREVENTION SECURITY SYSTEM</w:t>
       </w:r>
       <w:r>
@@ -40184,37 +40062,45 @@
           <w:bCs/>
           <w:color w:val="FF0000"/>
         </w:rPr>
-        <w:t>OMISSION</w:t>
-      </w:r>
-      <w:r>
-        <w:rPr>
-          <w:b/>
-          <w:bCs/>
-        </w:rPr>
-        <w:t>(</w:t>
-      </w:r>
-      <w:r>
-        <w:rPr>
-          <w:b/>
-          <w:bCs/>
-          <w:color w:val="808080" w:themeColor="background1" w:themeShade="80"/>
-        </w:rPr>
-        <w:t>S</w:t>
-      </w:r>
-      <w:r>
-        <w:rPr>
-          <w:b/>
-          <w:bCs/>
-        </w:rPr>
-        <w:t>)</w:t>
-      </w:r>
-      <w:r>
-        <w:rPr>
-          <w:b/>
-          <w:bCs/>
-          <w:color w:val="FF0000"/>
-        </w:rPr>
-        <w:t xml:space="preserve"> INSURANCE FRAUD</w:t>
+        <w:t>OBSTRUCTION</w:t>
+      </w:r>
+      <w:r>
+        <w:rPr>
+          <w:b/>
+          <w:bCs/>
+        </w:rPr>
+        <w:t xml:space="preserve"> </w:t>
+      </w:r>
+      <w:r>
+        <w:rPr>
+          <w:b/>
+          <w:bCs/>
+          <w:color w:val="0070C0"/>
+        </w:rPr>
+        <w:t>OF</w:t>
+      </w:r>
+      <w:r>
+        <w:rPr>
+          <w:b/>
+          <w:bCs/>
+        </w:rPr>
+        <w:t xml:space="preserve"> </w:t>
+      </w:r>
+      <w:r>
+        <w:rPr>
+          <w:b/>
+          <w:bCs/>
+          <w:color w:val="FF0000"/>
+        </w:rPr>
+        <w:t xml:space="preserve">ANY </w:t>
+      </w:r>
+      <w:r>
+        <w:rPr>
+          <w:b/>
+          <w:bCs/>
+          <w:color w:val="FF0000"/>
+        </w:rPr>
+        <w:t>JUSTICE</w:t>
       </w:r>
       <w:r>
         <w:rPr>
@@ -40259,15 +40145,7 @@
           <w:bCs/>
           <w:color w:val="FF0000"/>
         </w:rPr>
-        <w:t>O</w:t>
-      </w:r>
-      <w:r>
-        <w:rPr>
-          <w:b/>
-          <w:bCs/>
-          <w:color w:val="FF0000"/>
-        </w:rPr>
-        <w:t>N-GOING GRANDSTANDING</w:t>
+        <w:t>OFFER</w:t>
       </w:r>
       <w:r>
         <w:rPr>
@@ -40282,59 +40160,75 @@
           <w:bCs/>
           <w:color w:val="0070C0"/>
         </w:rPr>
-        <w:t>WITH</w:t>
-      </w:r>
-      <w:r>
-        <w:rPr>
-          <w:b/>
-          <w:bCs/>
-        </w:rPr>
-        <w:t xml:space="preserve"> </w:t>
-      </w:r>
-      <w:r>
-        <w:rPr>
-          <w:b/>
-          <w:bCs/>
-        </w:rPr>
-        <w:t xml:space="preserve">                                                    </w:t>
-      </w:r>
-      <w:r>
-        <w:rPr>
-          <w:b/>
-          <w:bCs/>
-          <w:color w:val="FF0000"/>
-        </w:rPr>
-        <w:t>ANY IRRELEVANT TESTIMONY</w:t>
-      </w:r>
-      <w:r>
-        <w:rPr>
-          <w:b/>
-          <w:bCs/>
-        </w:rPr>
-        <w:t xml:space="preserve"> </w:t>
-      </w:r>
-      <w:r>
-        <w:rPr>
-          <w:b/>
-          <w:bCs/>
-          <w:color w:val="00B0F0"/>
-        </w:rPr>
-        <w:t>OR</w:t>
-      </w:r>
-      <w:r>
-        <w:rPr>
-          <w:b/>
-          <w:bCs/>
-        </w:rPr>
-        <w:t xml:space="preserve"> </w:t>
-      </w:r>
-      <w:r>
-        <w:rPr>
-          <w:b/>
-          <w:bCs/>
-          <w:color w:val="FF0000"/>
-        </w:rPr>
-        <w:t>ANY DAISY CHAINED IRRELEVANT TESTIMONY</w:t>
+        <w:t>OF</w:t>
+      </w:r>
+      <w:r>
+        <w:rPr>
+          <w:b/>
+          <w:bCs/>
+        </w:rPr>
+        <w:t xml:space="preserve"> </w:t>
+      </w:r>
+      <w:r>
+        <w:rPr>
+          <w:b/>
+          <w:bCs/>
+          <w:color w:val="FF0000"/>
+        </w:rPr>
+        <w:t xml:space="preserve">ANY </w:t>
+      </w:r>
+      <w:r>
+        <w:rPr>
+          <w:b/>
+          <w:bCs/>
+          <w:color w:val="FF0000"/>
+        </w:rPr>
+        <w:t>J</w:t>
+      </w:r>
+      <w:r>
+        <w:rPr>
+          <w:b/>
+          <w:bCs/>
+          <w:color w:val="FF0000"/>
+        </w:rPr>
+        <w:t>OB</w:t>
+      </w:r>
+      <w:r>
+        <w:rPr>
+          <w:b/>
+          <w:bCs/>
+        </w:rPr>
+        <w:t xml:space="preserve"> </w:t>
+      </w:r>
+      <w:r>
+        <w:rPr>
+          <w:b/>
+          <w:bCs/>
+          <w:color w:val="0070C0"/>
+        </w:rPr>
+        <w:t>TO</w:t>
+      </w:r>
+      <w:r>
+        <w:rPr>
+          <w:b/>
+          <w:bCs/>
+        </w:rPr>
+        <w:t xml:space="preserve"> </w:t>
+      </w:r>
+      <w:r>
+        <w:rPr>
+          <w:b/>
+          <w:bCs/>
+        </w:rPr>
+        <w:t xml:space="preserve">                                                                                    </w:t>
+      </w:r>
+      <w:r>
+        <w:rPr>
+          <w:b/>
+          <w:bCs/>
+          <w:color w:val="FF0000"/>
+        </w:rPr>
+        <w:t>ANY LESSER QUALIFIED JOB CANDIDATE</w:t>
       </w:r>
       <w:r>
         <w:rPr>
@@ -40379,45 +40273,37 @@
           <w:bCs/>
           <w:color w:val="FF0000"/>
         </w:rPr>
-        <w:t>ORCHESTRATION</w:t>
-      </w:r>
-      <w:r>
-        <w:rPr>
-          <w:b/>
-          <w:bCs/>
-        </w:rPr>
-        <w:t xml:space="preserve"> </w:t>
-      </w:r>
-      <w:r>
-        <w:rPr>
-          <w:b/>
-          <w:bCs/>
-          <w:color w:val="0070C0"/>
-        </w:rPr>
-        <w:t>OF</w:t>
-      </w:r>
-      <w:r>
-        <w:rPr>
-          <w:b/>
-          <w:bCs/>
-        </w:rPr>
-        <w:t xml:space="preserve"> </w:t>
-      </w:r>
-      <w:r>
-        <w:rPr>
-          <w:b/>
-          <w:bCs/>
-          <w:color w:val="FF0000"/>
-        </w:rPr>
-        <w:t xml:space="preserve">ANY </w:t>
-      </w:r>
-      <w:r>
-        <w:rPr>
-          <w:b/>
-          <w:bCs/>
-          <w:color w:val="FF0000"/>
-        </w:rPr>
-        <w:t>CRIMINAL CHARGES</w:t>
+        <w:t>OMISSION</w:t>
+      </w:r>
+      <w:r>
+        <w:rPr>
+          <w:b/>
+          <w:bCs/>
+        </w:rPr>
+        <w:t>(</w:t>
+      </w:r>
+      <w:r>
+        <w:rPr>
+          <w:b/>
+          <w:bCs/>
+          <w:color w:val="808080" w:themeColor="background1" w:themeShade="80"/>
+        </w:rPr>
+        <w:t>S</w:t>
+      </w:r>
+      <w:r>
+        <w:rPr>
+          <w:b/>
+          <w:bCs/>
+        </w:rPr>
+        <w:t>)</w:t>
+      </w:r>
+      <w:r>
+        <w:rPr>
+          <w:b/>
+          <w:bCs/>
+          <w:color w:val="FF0000"/>
+        </w:rPr>
+        <w:t xml:space="preserve"> INSURANCE FRAUD</w:t>
       </w:r>
       <w:r>
         <w:rPr>
@@ -40462,15 +40348,82 @@
           <w:bCs/>
           <w:color w:val="FF0000"/>
         </w:rPr>
-        <w:t xml:space="preserve">ORGANIZATIONAL </w:t>
-      </w:r>
-      <w:r>
-        <w:rPr>
-          <w:b/>
-          <w:bCs/>
-          <w:color w:val="FF0000"/>
-        </w:rPr>
-        <w:t>DISINCENTIVIZATION</w:t>
+        <w:t>O</w:t>
+      </w:r>
+      <w:r>
+        <w:rPr>
+          <w:b/>
+          <w:bCs/>
+          <w:color w:val="FF0000"/>
+        </w:rPr>
+        <w:t>N-GOING GRANDSTANDING</w:t>
+      </w:r>
+      <w:r>
+        <w:rPr>
+          <w:b/>
+          <w:bCs/>
+        </w:rPr>
+        <w:t xml:space="preserve"> </w:t>
+      </w:r>
+      <w:r>
+        <w:rPr>
+          <w:b/>
+          <w:bCs/>
+          <w:color w:val="0070C0"/>
+        </w:rPr>
+        <w:t>WITH</w:t>
+      </w:r>
+      <w:r>
+        <w:rPr>
+          <w:b/>
+          <w:bCs/>
+        </w:rPr>
+        <w:t xml:space="preserve"> </w:t>
+      </w:r>
+      <w:r>
+        <w:rPr>
+          <w:b/>
+          <w:bCs/>
+        </w:rPr>
+        <w:t xml:space="preserve">                                                    </w:t>
+      </w:r>
+      <w:r>
+        <w:rPr>
+          <w:b/>
+          <w:bCs/>
+          <w:color w:val="FF0000"/>
+        </w:rPr>
+        <w:t>ANY IRRELEVANT TESTIMONY</w:t>
+      </w:r>
+      <w:r>
+        <w:rPr>
+          <w:b/>
+          <w:bCs/>
+        </w:rPr>
+        <w:t xml:space="preserve"> </w:t>
+      </w:r>
+      <w:r>
+        <w:rPr>
+          <w:b/>
+          <w:bCs/>
+          <w:color w:val="00B0F0"/>
+        </w:rPr>
+        <w:t>OR</w:t>
+      </w:r>
+      <w:r>
+        <w:rPr>
+          <w:b/>
+          <w:bCs/>
+        </w:rPr>
+        <w:t xml:space="preserve"> </w:t>
+      </w:r>
+      <w:r>
+        <w:rPr>
+          <w:b/>
+          <w:bCs/>
+          <w:color w:val="FF0000"/>
+        </w:rPr>
+        <w:t>ANY DAISY CHAINED IRRELEVANT TESTIMONY</w:t>
       </w:r>
       <w:r>
         <w:rPr>
@@ -40515,15 +40468,7 @@
           <w:bCs/>
           <w:color w:val="FF0000"/>
         </w:rPr>
-        <w:t xml:space="preserve">ORGANIZATIONAL </w:t>
-      </w:r>
-      <w:r>
-        <w:rPr>
-          <w:b/>
-          <w:bCs/>
-          <w:color w:val="FF0000"/>
-        </w:rPr>
-        <w:t>DRAFTING</w:t>
+        <w:t>ORCHESTRATION</w:t>
       </w:r>
       <w:r>
         <w:rPr>
@@ -40538,71 +40483,30 @@
           <w:bCs/>
           <w:color w:val="0070C0"/>
         </w:rPr>
-        <w:t>FOR</w:t>
-      </w:r>
-      <w:r>
-        <w:rPr>
-          <w:b/>
-          <w:bCs/>
-        </w:rPr>
-        <w:t xml:space="preserve"> </w:t>
-      </w:r>
-      <w:r>
-        <w:rPr>
-          <w:b/>
-          <w:bCs/>
-        </w:rPr>
-        <w:t xml:space="preserve">                                                                           </w:t>
-      </w:r>
-      <w:r>
-        <w:rPr>
-          <w:b/>
-          <w:bCs/>
-          <w:color w:val="FF0000"/>
-        </w:rPr>
-        <w:t>ANY</w:t>
-      </w:r>
-      <w:r>
-        <w:rPr>
-          <w:b/>
-          <w:bCs/>
-          <w:color w:val="FF0000"/>
-        </w:rPr>
-        <w:t xml:space="preserve"> DEATH </w:t>
-      </w:r>
-      <w:proofErr w:type="spellStart"/>
-      <w:proofErr w:type="gramStart"/>
-      <w:r>
-        <w:rPr>
-          <w:b/>
-          <w:bCs/>
-          <w:color w:val="FF0000"/>
-        </w:rPr>
-        <w:t>PENALT</w:t>
-      </w:r>
-      <w:proofErr w:type="spellEnd"/>
-      <w:r>
-        <w:rPr>
-          <w:b/>
-          <w:bCs/>
-        </w:rPr>
-        <w:t>(</w:t>
-      </w:r>
-      <w:proofErr w:type="gramEnd"/>
-      <w:r>
-        <w:rPr>
-          <w:b/>
-          <w:bCs/>
-          <w:color w:val="808080" w:themeColor="background1" w:themeShade="80"/>
-        </w:rPr>
-        <w:t>IES</w:t>
-      </w:r>
-      <w:r>
-        <w:rPr>
-          <w:b/>
-          <w:bCs/>
-        </w:rPr>
-        <w:t>, Y)</w:t>
+        <w:t>OF</w:t>
+      </w:r>
+      <w:r>
+        <w:rPr>
+          <w:b/>
+          <w:bCs/>
+        </w:rPr>
+        <w:t xml:space="preserve"> </w:t>
+      </w:r>
+      <w:r>
+        <w:rPr>
+          <w:b/>
+          <w:bCs/>
+          <w:color w:val="FF0000"/>
+        </w:rPr>
+        <w:t xml:space="preserve">ANY </w:t>
+      </w:r>
+      <w:r>
+        <w:rPr>
+          <w:b/>
+          <w:bCs/>
+          <w:color w:val="FF0000"/>
+        </w:rPr>
+        <w:t>CRIMINAL CHARGES</w:t>
       </w:r>
       <w:r>
         <w:rPr>
@@ -40655,7 +40559,7 @@
           <w:bCs/>
           <w:color w:val="FF0000"/>
         </w:rPr>
-        <w:t>FRAMING</w:t>
+        <w:t>DISINCENTIVIZATION</w:t>
       </w:r>
       <w:r>
         <w:rPr>
@@ -40700,7 +40604,82 @@
           <w:bCs/>
           <w:color w:val="FF0000"/>
         </w:rPr>
-        <w:t>ORGANIZATIONAL MURDER</w:t>
+        <w:t xml:space="preserve">ORGANIZATIONAL </w:t>
+      </w:r>
+      <w:r>
+        <w:rPr>
+          <w:b/>
+          <w:bCs/>
+          <w:color w:val="FF0000"/>
+        </w:rPr>
+        <w:t>DRAFTING</w:t>
+      </w:r>
+      <w:r>
+        <w:rPr>
+          <w:b/>
+          <w:bCs/>
+        </w:rPr>
+        <w:t xml:space="preserve"> </w:t>
+      </w:r>
+      <w:r>
+        <w:rPr>
+          <w:b/>
+          <w:bCs/>
+          <w:color w:val="0070C0"/>
+        </w:rPr>
+        <w:t>FOR</w:t>
+      </w:r>
+      <w:r>
+        <w:rPr>
+          <w:b/>
+          <w:bCs/>
+        </w:rPr>
+        <w:t xml:space="preserve"> </w:t>
+      </w:r>
+      <w:r>
+        <w:rPr>
+          <w:b/>
+          <w:bCs/>
+        </w:rPr>
+        <w:t xml:space="preserve">                                                                           </w:t>
+      </w:r>
+      <w:r>
+        <w:rPr>
+          <w:b/>
+          <w:bCs/>
+          <w:color w:val="FF0000"/>
+        </w:rPr>
+        <w:t>ANY</w:t>
+      </w:r>
+      <w:r>
+        <w:rPr>
+          <w:b/>
+          <w:bCs/>
+          <w:color w:val="FF0000"/>
+        </w:rPr>
+        <w:t xml:space="preserve"> DEATH PENALT</w:t>
+      </w:r>
+      <w:r>
+        <w:rPr>
+          <w:b/>
+          <w:bCs/>
+        </w:rPr>
+        <w:t>(</w:t>
+      </w:r>
+      <w:r>
+        <w:rPr>
+          <w:b/>
+          <w:bCs/>
+          <w:color w:val="808080" w:themeColor="background1" w:themeShade="80"/>
+        </w:rPr>
+        <w:t>IES</w:t>
+      </w:r>
+      <w:r>
+        <w:rPr>
+          <w:b/>
+          <w:bCs/>
+        </w:rPr>
+        <w:t>, Y)</w:t>
       </w:r>
       <w:r>
         <w:rPr>
@@ -40745,112 +40724,15 @@
           <w:bCs/>
           <w:color w:val="FF0000"/>
         </w:rPr>
-        <w:t>PE</w:t>
-      </w:r>
-      <w:r>
-        <w:rPr>
-          <w:b/>
-          <w:bCs/>
-          <w:color w:val="FF0000"/>
-        </w:rPr>
-        <w:t>NTAGON EMPLOYEE</w:t>
-      </w:r>
-      <w:r>
-        <w:rPr>
-          <w:b/>
-          <w:bCs/>
-        </w:rPr>
-        <w:t xml:space="preserve"> </w:t>
-      </w:r>
-      <w:r>
-        <w:rPr>
-          <w:b/>
-          <w:bCs/>
-          <w:color w:val="7030A0"/>
-        </w:rPr>
-        <w:t>EMPLOYED</w:t>
-      </w:r>
-      <w:r>
-        <w:rPr>
-          <w:b/>
-          <w:bCs/>
-        </w:rPr>
-        <w:t xml:space="preserve"> </w:t>
-      </w:r>
-      <w:r>
-        <w:rPr>
-          <w:b/>
-          <w:bCs/>
-          <w:color w:val="0070C0"/>
-        </w:rPr>
-        <w:t>TO HAVE</w:t>
-      </w:r>
-      <w:r>
-        <w:rPr>
-          <w:b/>
-          <w:bCs/>
-        </w:rPr>
-        <w:t xml:space="preserve"> </w:t>
-      </w:r>
-      <w:r>
-        <w:rPr>
-          <w:b/>
-          <w:bCs/>
-        </w:rPr>
-        <w:t xml:space="preserve">                                  </w:t>
-      </w:r>
-      <w:r>
-        <w:rPr>
-          <w:b/>
-          <w:bCs/>
-          <w:color w:val="FF0000"/>
-        </w:rPr>
-        <w:t>ANY BULLET HOLE</w:t>
-      </w:r>
-      <w:r>
-        <w:rPr>
-          <w:b/>
-          <w:bCs/>
-        </w:rPr>
-        <w:t xml:space="preserve"> </w:t>
-      </w:r>
-      <w:r>
-        <w:rPr>
-          <w:b/>
-          <w:bCs/>
-          <w:color w:val="7030A0"/>
-        </w:rPr>
-        <w:t>CREATED</w:t>
-      </w:r>
-      <w:r>
-        <w:rPr>
-          <w:b/>
-          <w:bCs/>
-        </w:rPr>
-        <w:t xml:space="preserve"> </w:t>
-      </w:r>
-      <w:r>
-        <w:rPr>
-          <w:b/>
-          <w:bCs/>
-          <w:color w:val="0070C0"/>
-        </w:rPr>
-        <w:t>IN</w:t>
-      </w:r>
-      <w:r>
-        <w:rPr>
-          <w:b/>
-          <w:bCs/>
-        </w:rPr>
-        <w:t xml:space="preserve"> </w:t>
-      </w:r>
-      <w:r>
-        <w:rPr>
-          <w:b/>
-          <w:bCs/>
-          <w:color w:val="FF0000"/>
-        </w:rPr>
-        <w:t>ANY HEAD</w:t>
+        <w:t xml:space="preserve">ORGANIZATIONAL </w:t>
+      </w:r>
+      <w:r>
+        <w:rPr>
+          <w:b/>
+          <w:bCs/>
+          <w:color w:val="FF0000"/>
+        </w:rPr>
+        <w:t>FRAMING</w:t>
       </w:r>
       <w:r>
         <w:rPr>
@@ -40895,105 +40777,7 @@
           <w:bCs/>
           <w:color w:val="FF0000"/>
         </w:rPr>
-        <w:t>PE</w:t>
-      </w:r>
-      <w:r>
-        <w:rPr>
-          <w:b/>
-          <w:bCs/>
-          <w:color w:val="FF0000"/>
-        </w:rPr>
-        <w:t>NTAGON EMPLOYEE</w:t>
-      </w:r>
-      <w:r>
-        <w:rPr>
-          <w:b/>
-          <w:bCs/>
-        </w:rPr>
-        <w:t xml:space="preserve"> </w:t>
-      </w:r>
-      <w:r>
-        <w:rPr>
-          <w:b/>
-          <w:bCs/>
-          <w:color w:val="7030A0"/>
-        </w:rPr>
-        <w:t>PLOTTING OUT</w:t>
-      </w:r>
-      <w:r>
-        <w:rPr>
-          <w:b/>
-          <w:bCs/>
-        </w:rPr>
-        <w:t xml:space="preserve">                                        </w:t>
-      </w:r>
-      <w:r>
-        <w:rPr>
-          <w:b/>
-          <w:bCs/>
-          <w:color w:val="FF0000"/>
-        </w:rPr>
-        <w:t>ANY ORGANIZED MURDER</w:t>
-      </w:r>
-      <w:r>
-        <w:rPr>
-          <w:b/>
-          <w:bCs/>
-        </w:rPr>
-        <w:t xml:space="preserve"> </w:t>
-      </w:r>
-      <w:r>
-        <w:rPr>
-          <w:b/>
-          <w:bCs/>
-          <w:color w:val="0070C0"/>
-        </w:rPr>
-        <w:t>OF</w:t>
-      </w:r>
-      <w:r>
-        <w:rPr>
-          <w:b/>
-          <w:bCs/>
-        </w:rPr>
-        <w:t xml:space="preserve"> </w:t>
-      </w:r>
-      <w:r>
-        <w:rPr>
-          <w:b/>
-          <w:bCs/>
-          <w:color w:val="FF0000"/>
-        </w:rPr>
-        <w:t>ANY CIVILIAN</w:t>
-      </w:r>
-      <w:r>
-        <w:rPr>
-          <w:b/>
-          <w:bCs/>
-        </w:rPr>
-        <w:t xml:space="preserve"> </w:t>
-      </w:r>
-      <w:r>
-        <w:rPr>
-          <w:b/>
-          <w:bCs/>
-          <w:color w:val="00B0F0"/>
-        </w:rPr>
-        <w:t>OR</w:t>
-      </w:r>
-      <w:r>
-        <w:rPr>
-          <w:b/>
-          <w:bCs/>
-        </w:rPr>
-        <w:t xml:space="preserve"> </w:t>
-      </w:r>
-      <w:r>
-        <w:rPr>
-          <w:b/>
-          <w:bCs/>
-          <w:color w:val="FF0000"/>
-        </w:rPr>
-        <w:t>ANY PERSON</w:t>
+        <w:t>ORGANIZATIONAL MURDER</w:t>
       </w:r>
       <w:r>
         <w:rPr>
@@ -41046,7 +40830,7 @@
           <w:bCs/>
           <w:color w:val="FF0000"/>
         </w:rPr>
-        <w:t>OPLE</w:t>
+        <w:t>NTAGON EMPLOYEE</w:t>
       </w:r>
       <w:r>
         <w:rPr>
@@ -41061,7 +40845,7 @@
           <w:bCs/>
           <w:color w:val="7030A0"/>
         </w:rPr>
-        <w:t>HAVING</w:t>
+        <w:t>EMPLOYED</w:t>
       </w:r>
       <w:r>
         <w:rPr>
@@ -41076,22 +40860,29 @@
           <w:bCs/>
           <w:color w:val="0070C0"/>
         </w:rPr>
-        <w:t>THEIR</w:t>
-      </w:r>
-      <w:r>
-        <w:rPr>
-          <w:b/>
-          <w:bCs/>
-        </w:rPr>
-        <w:t xml:space="preserve"> </w:t>
-      </w:r>
-      <w:r>
-        <w:rPr>
-          <w:b/>
-          <w:bCs/>
-          <w:color w:val="FF0000"/>
-        </w:rPr>
-        <w:t>ENTIRE LIFE</w:t>
+        <w:t>TO HAVE</w:t>
+      </w:r>
+      <w:r>
+        <w:rPr>
+          <w:b/>
+          <w:bCs/>
+        </w:rPr>
+        <w:t xml:space="preserve"> </w:t>
+      </w:r>
+      <w:r>
+        <w:rPr>
+          <w:b/>
+          <w:bCs/>
+        </w:rPr>
+        <w:t xml:space="preserve">                                  </w:t>
+      </w:r>
+      <w:r>
+        <w:rPr>
+          <w:b/>
+          <w:bCs/>
+          <w:color w:val="FF0000"/>
+        </w:rPr>
+        <w:t>ANY BULLET HOLE</w:t>
       </w:r>
       <w:r>
         <w:rPr>
@@ -41106,7 +40897,7 @@
           <w:bCs/>
           <w:color w:val="7030A0"/>
         </w:rPr>
-        <w:t>SCREWED UP</w:t>
+        <w:t>CREATED</w:t>
       </w:r>
       <w:r>
         <w:rPr>
@@ -41121,29 +40912,22 @@
           <w:bCs/>
           <w:color w:val="0070C0"/>
         </w:rPr>
-        <w:t>BY</w:t>
-      </w:r>
-      <w:r>
-        <w:rPr>
-          <w:b/>
-          <w:bCs/>
-        </w:rPr>
-        <w:t xml:space="preserve"> </w:t>
-      </w:r>
-      <w:r>
-        <w:rPr>
-          <w:b/>
-          <w:bCs/>
-        </w:rPr>
-        <w:t xml:space="preserve">                   </w:t>
-      </w:r>
-      <w:r>
-        <w:rPr>
-          <w:b/>
-          <w:bCs/>
-          <w:color w:val="FF0000"/>
-        </w:rPr>
-        <w:t>THE PENTAGON</w:t>
+        <w:t>IN</w:t>
+      </w:r>
+      <w:r>
+        <w:rPr>
+          <w:b/>
+          <w:bCs/>
+        </w:rPr>
+        <w:t xml:space="preserve"> </w:t>
+      </w:r>
+      <w:r>
+        <w:rPr>
+          <w:b/>
+          <w:bCs/>
+          <w:color w:val="FF0000"/>
+        </w:rPr>
+        <w:t>ANY HEAD</w:t>
       </w:r>
       <w:r>
         <w:rPr>
@@ -41188,7 +40972,105 @@
           <w:bCs/>
           <w:color w:val="FF0000"/>
         </w:rPr>
-        <w:t>PERSECUTION</w:t>
+        <w:t>PE</w:t>
+      </w:r>
+      <w:r>
+        <w:rPr>
+          <w:b/>
+          <w:bCs/>
+          <w:color w:val="FF0000"/>
+        </w:rPr>
+        <w:t>NTAGON EMPLOYEE</w:t>
+      </w:r>
+      <w:r>
+        <w:rPr>
+          <w:b/>
+          <w:bCs/>
+        </w:rPr>
+        <w:t xml:space="preserve"> </w:t>
+      </w:r>
+      <w:r>
+        <w:rPr>
+          <w:b/>
+          <w:bCs/>
+          <w:color w:val="7030A0"/>
+        </w:rPr>
+        <w:t>PLOTTING OUT</w:t>
+      </w:r>
+      <w:r>
+        <w:rPr>
+          <w:b/>
+          <w:bCs/>
+        </w:rPr>
+        <w:t xml:space="preserve">                                        </w:t>
+      </w:r>
+      <w:r>
+        <w:rPr>
+          <w:b/>
+          <w:bCs/>
+          <w:color w:val="FF0000"/>
+        </w:rPr>
+        <w:t>ANY ORGANIZED MURDER</w:t>
+      </w:r>
+      <w:r>
+        <w:rPr>
+          <w:b/>
+          <w:bCs/>
+        </w:rPr>
+        <w:t xml:space="preserve"> </w:t>
+      </w:r>
+      <w:r>
+        <w:rPr>
+          <w:b/>
+          <w:bCs/>
+          <w:color w:val="0070C0"/>
+        </w:rPr>
+        <w:t>OF</w:t>
+      </w:r>
+      <w:r>
+        <w:rPr>
+          <w:b/>
+          <w:bCs/>
+        </w:rPr>
+        <w:t xml:space="preserve"> </w:t>
+      </w:r>
+      <w:r>
+        <w:rPr>
+          <w:b/>
+          <w:bCs/>
+          <w:color w:val="FF0000"/>
+        </w:rPr>
+        <w:t>ANY CIVILIAN</w:t>
+      </w:r>
+      <w:r>
+        <w:rPr>
+          <w:b/>
+          <w:bCs/>
+        </w:rPr>
+        <w:t xml:space="preserve"> </w:t>
+      </w:r>
+      <w:r>
+        <w:rPr>
+          <w:b/>
+          <w:bCs/>
+          <w:color w:val="00B0F0"/>
+        </w:rPr>
+        <w:t>OR</w:t>
+      </w:r>
+      <w:r>
+        <w:rPr>
+          <w:b/>
+          <w:bCs/>
+        </w:rPr>
+        <w:t xml:space="preserve"> </w:t>
+      </w:r>
+      <w:r>
+        <w:rPr>
+          <w:b/>
+          <w:bCs/>
+          <w:color w:val="FF0000"/>
+        </w:rPr>
+        <w:t>ANY PERSON</w:t>
       </w:r>
       <w:r>
         <w:rPr>
@@ -41233,15 +41115,112 @@
           <w:bCs/>
           <w:color w:val="FF0000"/>
         </w:rPr>
-        <w:t>PERS</w:t>
-      </w:r>
-      <w:r>
-        <w:rPr>
-          <w:b/>
-          <w:bCs/>
-          <w:color w:val="FF0000"/>
-        </w:rPr>
-        <w:t>ONAL RELATIONSHIP SHAMING</w:t>
+        <w:t>PE</w:t>
+      </w:r>
+      <w:r>
+        <w:rPr>
+          <w:b/>
+          <w:bCs/>
+          <w:color w:val="FF0000"/>
+        </w:rPr>
+        <w:t>OPLE</w:t>
+      </w:r>
+      <w:r>
+        <w:rPr>
+          <w:b/>
+          <w:bCs/>
+        </w:rPr>
+        <w:t xml:space="preserve"> </w:t>
+      </w:r>
+      <w:r>
+        <w:rPr>
+          <w:b/>
+          <w:bCs/>
+          <w:color w:val="7030A0"/>
+        </w:rPr>
+        <w:t>HAVING</w:t>
+      </w:r>
+      <w:r>
+        <w:rPr>
+          <w:b/>
+          <w:bCs/>
+        </w:rPr>
+        <w:t xml:space="preserve"> </w:t>
+      </w:r>
+      <w:r>
+        <w:rPr>
+          <w:b/>
+          <w:bCs/>
+          <w:color w:val="0070C0"/>
+        </w:rPr>
+        <w:t>THEIR</w:t>
+      </w:r>
+      <w:r>
+        <w:rPr>
+          <w:b/>
+          <w:bCs/>
+        </w:rPr>
+        <w:t xml:space="preserve"> </w:t>
+      </w:r>
+      <w:r>
+        <w:rPr>
+          <w:b/>
+          <w:bCs/>
+          <w:color w:val="FF0000"/>
+        </w:rPr>
+        <w:t>ENTIRE LIFE</w:t>
+      </w:r>
+      <w:r>
+        <w:rPr>
+          <w:b/>
+          <w:bCs/>
+        </w:rPr>
+        <w:t xml:space="preserve"> </w:t>
+      </w:r>
+      <w:r>
+        <w:rPr>
+          <w:b/>
+          <w:bCs/>
+          <w:color w:val="7030A0"/>
+        </w:rPr>
+        <w:t>SCREWED UP</w:t>
+      </w:r>
+      <w:r>
+        <w:rPr>
+          <w:b/>
+          <w:bCs/>
+        </w:rPr>
+        <w:t xml:space="preserve"> </w:t>
+      </w:r>
+      <w:r>
+        <w:rPr>
+          <w:b/>
+          <w:bCs/>
+          <w:color w:val="0070C0"/>
+        </w:rPr>
+        <w:t>BY</w:t>
+      </w:r>
+      <w:r>
+        <w:rPr>
+          <w:b/>
+          <w:bCs/>
+        </w:rPr>
+        <w:t xml:space="preserve"> </w:t>
+      </w:r>
+      <w:r>
+        <w:rPr>
+          <w:b/>
+          <w:bCs/>
+        </w:rPr>
+        <w:t xml:space="preserve">                   </w:t>
+      </w:r>
+      <w:r>
+        <w:rPr>
+          <w:b/>
+          <w:bCs/>
+          <w:color w:val="FF0000"/>
+        </w:rPr>
+        <w:t>THE PENTAGON</w:t>
       </w:r>
       <w:r>
         <w:rPr>
@@ -41286,15 +41265,7 @@
           <w:bCs/>
           <w:color w:val="FF0000"/>
         </w:rPr>
-        <w:t>PERS</w:t>
-      </w:r>
-      <w:r>
-        <w:rPr>
-          <w:b/>
-          <w:bCs/>
-          <w:color w:val="FF0000"/>
-        </w:rPr>
-        <w:t>ONAL RELATIONSHIP STUDIES</w:t>
+        <w:t>PERSECUTION</w:t>
       </w:r>
       <w:r>
         <w:rPr>
@@ -41339,15 +41310,15 @@
           <w:bCs/>
           <w:color w:val="FF0000"/>
         </w:rPr>
-        <w:t>P</w:t>
-      </w:r>
-      <w:r>
-        <w:rPr>
-          <w:b/>
-          <w:bCs/>
-          <w:color w:val="FF0000"/>
-        </w:rPr>
-        <w:t>HREAKING</w:t>
+        <w:t>PERS</w:t>
+      </w:r>
+      <w:r>
+        <w:rPr>
+          <w:b/>
+          <w:bCs/>
+          <w:color w:val="FF0000"/>
+        </w:rPr>
+        <w:t>ONAL RELATIONSHIP SHAMING</w:t>
       </w:r>
       <w:r>
         <w:rPr>
@@ -41392,7 +41363,15 @@
           <w:bCs/>
           <w:color w:val="FF0000"/>
         </w:rPr>
-        <w:t>POLARIZATION</w:t>
+        <w:t>PERS</w:t>
+      </w:r>
+      <w:r>
+        <w:rPr>
+          <w:b/>
+          <w:bCs/>
+          <w:color w:val="FF0000"/>
+        </w:rPr>
+        <w:t>ONAL RELATIONSHIP STUDIES</w:t>
       </w:r>
       <w:r>
         <w:rPr>
@@ -41415,6 +41394,105 @@
         <w:rPr>
           <w:u w:val="single"/>
         </w:rPr>
+        <w:t>PREVENTION SECURITY SYSTEM</w:t>
+      </w:r>
+      <w:r>
+        <w:t>:</w:t>
+      </w:r>
+      <w:r>
+        <w:t xml:space="preserve"> </w:t>
+      </w:r>
+      <w:r>
+        <w:rPr>
+          <w:b/>
+          <w:bCs/>
+          <w:color w:val="FF0000"/>
+        </w:rPr>
+        <w:t xml:space="preserve">ANY </w:t>
+      </w:r>
+      <w:r>
+        <w:rPr>
+          <w:b/>
+          <w:bCs/>
+          <w:color w:val="FF0000"/>
+        </w:rPr>
+        <w:t>P</w:t>
+      </w:r>
+      <w:r>
+        <w:rPr>
+          <w:b/>
+          <w:bCs/>
+          <w:color w:val="FF0000"/>
+        </w:rPr>
+        <w:t>HREAKING</w:t>
+      </w:r>
+      <w:r>
+        <w:rPr>
+          <w:b/>
+          <w:bCs/>
+        </w:rPr>
+        <w:t>;</w:t>
+      </w:r>
+    </w:p>
+    <w:p>
+      <w:pPr>
+        <w:ind w:left="720"/>
+        <w:jc w:val="both"/>
+        <w:rPr>
+          <w:b/>
+          <w:bCs/>
+        </w:rPr>
+      </w:pPr>
+      <w:r>
+        <w:rPr>
+          <w:u w:val="single"/>
+        </w:rPr>
+        <w:t>PREVENTION SECURITY SYSTEM</w:t>
+      </w:r>
+      <w:r>
+        <w:t>:</w:t>
+      </w:r>
+      <w:r>
+        <w:t xml:space="preserve"> </w:t>
+      </w:r>
+      <w:r>
+        <w:rPr>
+          <w:b/>
+          <w:bCs/>
+          <w:color w:val="FF0000"/>
+        </w:rPr>
+        <w:t xml:space="preserve">ANY </w:t>
+      </w:r>
+      <w:r>
+        <w:rPr>
+          <w:b/>
+          <w:bCs/>
+          <w:color w:val="FF0000"/>
+        </w:rPr>
+        <w:t>POLARIZATION</w:t>
+      </w:r>
+      <w:r>
+        <w:rPr>
+          <w:b/>
+          <w:bCs/>
+        </w:rPr>
+        <w:t>;</w:t>
+      </w:r>
+    </w:p>
+    <w:p>
+      <w:pPr>
+        <w:ind w:left="720"/>
+        <w:jc w:val="both"/>
+        <w:rPr>
+          <w:b/>
+          <w:bCs/>
+        </w:rPr>
+      </w:pPr>
+      <w:r>
+        <w:rPr>
+          <w:u w:val="single"/>
+        </w:rPr>
+        <w:lastRenderedPageBreak/>
         <w:t>PREVENTION SECURITY SYSTEM</w:t>
       </w:r>
       <w:r>
@@ -41637,7 +41715,6 @@
         <w:rPr>
           <w:u w:val="single"/>
         </w:rPr>
-        <w:lastRenderedPageBreak/>
         <w:t>PREVENTION SECURITY SYSTEM</w:t>
       </w:r>
       <w:r>
@@ -43128,19 +43205,8 @@
           <w:bCs/>
           <w:color w:val="FF0000"/>
         </w:rPr>
-        <w:t xml:space="preserve">PRE-ORDAINED DEATH </w:t>
-      </w:r>
-      <w:proofErr w:type="spellStart"/>
-      <w:proofErr w:type="gramStart"/>
-      <w:r>
-        <w:rPr>
-          <w:b/>
-          <w:bCs/>
-          <w:color w:val="FF0000"/>
-        </w:rPr>
-        <w:t>PENALT</w:t>
-      </w:r>
-      <w:proofErr w:type="spellEnd"/>
+        <w:t>PRE-ORDAINED DEATH PENALT</w:t>
+      </w:r>
       <w:r>
         <w:rPr>
           <w:b/>
@@ -43148,7 +43214,6 @@
         </w:rPr>
         <w:t>(</w:t>
       </w:r>
-      <w:proofErr w:type="gramEnd"/>
       <w:r>
         <w:rPr>
           <w:b/>
@@ -43387,6 +43452,7 @@
         <w:rPr>
           <w:u w:val="single"/>
         </w:rPr>
+        <w:lastRenderedPageBreak/>
         <w:t>PREVENTION SECURITY SYSTEM</w:t>
       </w:r>
       <w:r>
@@ -43680,7 +43746,6 @@
         <w:rPr>
           <w:u w:val="single"/>
         </w:rPr>
-        <w:lastRenderedPageBreak/>
         <w:t>PREVENTION SECURITY SYSTEM</w:t>
       </w:r>
       <w:r>
@@ -45365,6 +45430,7 @@
         <w:rPr>
           <w:u w:val="single"/>
         </w:rPr>
+        <w:lastRenderedPageBreak/>
         <w:t>PREVENTION SECURITY SYSTEM</w:t>
       </w:r>
       <w:r>
@@ -45673,7 +45739,6 @@
         <w:rPr>
           <w:u w:val="single"/>
         </w:rPr>
-        <w:lastRenderedPageBreak/>
         <w:t>PREVENTION SECURITY SYSTEM</w:t>
       </w:r>
       <w:r>
@@ -45996,19 +46061,8 @@
           <w:bCs/>
           <w:color w:val="FF0000"/>
         </w:rPr>
-        <w:t xml:space="preserve">ANY STOLEN INTELLECTUAL </w:t>
-      </w:r>
-      <w:proofErr w:type="spellStart"/>
-      <w:proofErr w:type="gramStart"/>
-      <w:r>
-        <w:rPr>
-          <w:b/>
-          <w:bCs/>
-          <w:color w:val="FF0000"/>
-        </w:rPr>
-        <w:t>PROPERT</w:t>
-      </w:r>
-      <w:proofErr w:type="spellEnd"/>
+        <w:t>ANY STOLEN INTELLECTUAL PROPERT</w:t>
+      </w:r>
       <w:r>
         <w:rPr>
           <w:b/>
@@ -46016,7 +46070,6 @@
         </w:rPr>
         <w:t>(</w:t>
       </w:r>
-      <w:proofErr w:type="gramEnd"/>
       <w:r>
         <w:rPr>
           <w:b/>
@@ -46098,18 +46151,8 @@
           <w:bCs/>
           <w:color w:val="FF0000"/>
         </w:rPr>
-        <w:t xml:space="preserve">PRIVATE </w:t>
-      </w:r>
-      <w:proofErr w:type="spellStart"/>
-      <w:r>
-        <w:rPr>
-          <w:b/>
-          <w:bCs/>
-          <w:color w:val="FF0000"/>
-        </w:rPr>
-        <w:t>ENTIT</w:t>
-      </w:r>
-      <w:proofErr w:type="spellEnd"/>
+        <w:t>PRIVATE ENTIT</w:t>
+      </w:r>
       <w:r>
         <w:rPr>
           <w:b/>
@@ -46250,18 +46293,8 @@
           <w:bCs/>
           <w:color w:val="FF0000"/>
         </w:rPr>
-        <w:t xml:space="preserve">MARKETING RESEARCH </w:t>
-      </w:r>
-      <w:proofErr w:type="spellStart"/>
-      <w:r>
-        <w:rPr>
-          <w:b/>
-          <w:bCs/>
-          <w:color w:val="FF0000"/>
-        </w:rPr>
-        <w:t>COMPAN</w:t>
-      </w:r>
-      <w:proofErr w:type="spellEnd"/>
+        <w:t>MARKETING RESEARCH COMPAN</w:t>
+      </w:r>
       <w:r>
         <w:rPr>
           <w:b/>
@@ -47466,18 +47499,8 @@
           <w:bCs/>
           <w:color w:val="FF0000"/>
         </w:rPr>
-        <w:t xml:space="preserve">OFTWARE </w:t>
-      </w:r>
-      <w:proofErr w:type="spellStart"/>
-      <w:r>
-        <w:rPr>
-          <w:b/>
-          <w:bCs/>
-          <w:color w:val="FF0000"/>
-        </w:rPr>
-        <w:t>PIRATISM</w:t>
-      </w:r>
-      <w:proofErr w:type="spellEnd"/>
+        <w:t>OFTWARE PIRATISM</w:t>
+      </w:r>
       <w:r>
         <w:rPr>
           <w:b/>
@@ -47499,6 +47522,7 @@
         <w:rPr>
           <w:u w:val="single"/>
         </w:rPr>
+        <w:lastRenderedPageBreak/>
         <w:t>PREVENTION SECURITY SYSTEM</w:t>
       </w:r>
       <w:r>
@@ -48149,7 +48173,6 @@
         <w:rPr>
           <w:u w:val="single"/>
         </w:rPr>
-        <w:lastRenderedPageBreak/>
         <w:t>PREVENTION SECURITY SYSTEM</w:t>
       </w:r>
       <w:r>
@@ -49214,16 +49237,7 @@
           <w:bCs/>
           <w:color w:val="FF0000"/>
         </w:rPr>
-        <w:t xml:space="preserve">ANY THIRD </w:t>
-      </w:r>
-      <w:proofErr w:type="gramStart"/>
-      <w:r>
-        <w:rPr>
-          <w:b/>
-          <w:bCs/>
-          <w:color w:val="FF0000"/>
-        </w:rPr>
-        <w:t>PART</w:t>
+        <w:t>ANY THIRD PART</w:t>
       </w:r>
       <w:r>
         <w:rPr>
@@ -49232,7 +49246,6 @@
         </w:rPr>
         <w:t>(</w:t>
       </w:r>
-      <w:proofErr w:type="gramEnd"/>
       <w:r>
         <w:rPr>
           <w:b/>
@@ -49291,18 +49304,8 @@
           <w:bCs/>
           <w:color w:val="FF0000"/>
         </w:rPr>
-        <w:t xml:space="preserve">ANY </w:t>
-      </w:r>
-      <w:proofErr w:type="spellStart"/>
-      <w:r>
-        <w:rPr>
-          <w:b/>
-          <w:bCs/>
-          <w:color w:val="FF0000"/>
-        </w:rPr>
-        <w:t>ENTIT</w:t>
-      </w:r>
-      <w:proofErr w:type="spellEnd"/>
+        <w:t>ANY ENTIT</w:t>
+      </w:r>
       <w:r>
         <w:rPr>
           <w:b/>
@@ -49517,16 +49520,7 @@
           <w:bCs/>
           <w:color w:val="FF0000"/>
         </w:rPr>
-        <w:t xml:space="preserve">ANY THIRD </w:t>
-      </w:r>
-      <w:proofErr w:type="gramStart"/>
-      <w:r>
-        <w:rPr>
-          <w:b/>
-          <w:bCs/>
-          <w:color w:val="FF0000"/>
-        </w:rPr>
-        <w:t>PART</w:t>
+        <w:t>ANY THIRD PART</w:t>
       </w:r>
       <w:r>
         <w:rPr>
@@ -49535,7 +49529,6 @@
         </w:rPr>
         <w:t>(</w:t>
       </w:r>
-      <w:proofErr w:type="gramEnd"/>
       <w:r>
         <w:rPr>
           <w:b/>
@@ -49594,18 +49587,8 @@
           <w:bCs/>
           <w:color w:val="FF0000"/>
         </w:rPr>
-        <w:t xml:space="preserve">ANY DEATH </w:t>
-      </w:r>
-      <w:proofErr w:type="spellStart"/>
-      <w:r>
-        <w:rPr>
-          <w:b/>
-          <w:bCs/>
-          <w:color w:val="FF0000"/>
-        </w:rPr>
-        <w:t>PENALT</w:t>
-      </w:r>
-      <w:proofErr w:type="spellEnd"/>
+        <w:t>ANY DEATH PENALT</w:t>
+      </w:r>
       <w:r>
         <w:rPr>
           <w:b/>
@@ -49746,6 +49729,7 @@
         <w:rPr>
           <w:u w:val="single"/>
         </w:rPr>
+        <w:lastRenderedPageBreak/>
         <w:t>PREVENTION SECURITY SYSTEM</w:t>
       </w:r>
       <w:r>
@@ -49962,18 +49946,8 @@
           <w:bCs/>
           <w:color w:val="FF0000"/>
         </w:rPr>
-        <w:t xml:space="preserve">ANY LEGAL RIGHTS </w:t>
-      </w:r>
-      <w:proofErr w:type="spellStart"/>
-      <w:r>
-        <w:rPr>
-          <w:b/>
-          <w:bCs/>
-          <w:color w:val="FF0000"/>
-        </w:rPr>
-        <w:t>DEPRIVEMENT</w:t>
-      </w:r>
-      <w:proofErr w:type="spellEnd"/>
+        <w:t>ANY LEGAL RIGHTS DEPRIVEMENT</w:t>
+      </w:r>
       <w:r>
         <w:rPr>
           <w:b/>
@@ -50047,7 +50021,6 @@
         <w:rPr>
           <w:u w:val="single"/>
         </w:rPr>
-        <w:lastRenderedPageBreak/>
         <w:t>PREVENTION SECURITY SYSTEM</w:t>
       </w:r>
       <w:r>
@@ -51103,19 +51076,8 @@
           <w:bCs/>
           <w:color w:val="FF0000"/>
         </w:rPr>
-        <w:t xml:space="preserve">ANY INNOVATIVE TECHNOLOGY </w:t>
-      </w:r>
-      <w:proofErr w:type="spellStart"/>
-      <w:proofErr w:type="gramStart"/>
-      <w:r>
-        <w:rPr>
-          <w:b/>
-          <w:bCs/>
-          <w:color w:val="FF0000"/>
-        </w:rPr>
-        <w:t>INDUSTR</w:t>
-      </w:r>
-      <w:proofErr w:type="spellEnd"/>
+        <w:t>ANY INNOVATIVE TECHNOLOGY INDUSTR</w:t>
+      </w:r>
       <w:r>
         <w:rPr>
           <w:b/>
@@ -51123,7 +51085,6 @@
         </w:rPr>
         <w:t>(</w:t>
       </w:r>
-      <w:proofErr w:type="gramEnd"/>
       <w:r>
         <w:rPr>
           <w:b/>
@@ -51184,7 +51145,6 @@
         </w:rPr>
         <w:t xml:space="preserve">ANY </w:t>
       </w:r>
-      <w:proofErr w:type="spellStart"/>
       <w:r>
         <w:rPr>
           <w:b/>
@@ -51193,7 +51153,6 @@
         </w:rPr>
         <w:t>COMPAN</w:t>
       </w:r>
-      <w:proofErr w:type="spellEnd"/>
       <w:r>
         <w:rPr>
           <w:b/>
@@ -51566,18 +51525,8 @@
           <w:bCs/>
           <w:color w:val="FF0000"/>
         </w:rPr>
-        <w:t xml:space="preserve">ANY INTELLECTUAL </w:t>
-      </w:r>
-      <w:proofErr w:type="spellStart"/>
-      <w:r>
-        <w:rPr>
-          <w:b/>
-          <w:bCs/>
-          <w:color w:val="FF0000"/>
-        </w:rPr>
-        <w:t>PROPERT</w:t>
-      </w:r>
-      <w:proofErr w:type="spellEnd"/>
+        <w:t>ANY INTELLECTUAL PROPERT</w:t>
+      </w:r>
       <w:r>
         <w:rPr>
           <w:b/>
@@ -52418,6 +52367,7 @@
         <w:rPr>
           <w:u w:val="single"/>
         </w:rPr>
+        <w:lastRenderedPageBreak/>
         <w:t>PREVENTION SECURITY SYSTEM</w:t>
       </w:r>
       <w:r>
@@ -52492,18 +52442,8 @@
           <w:bCs/>
           <w:color w:val="FF0000"/>
         </w:rPr>
-        <w:t xml:space="preserve">ANY INTELLECTUAL </w:t>
-      </w:r>
-      <w:proofErr w:type="spellStart"/>
-      <w:r>
-        <w:rPr>
-          <w:b/>
-          <w:bCs/>
-          <w:color w:val="FF0000"/>
-        </w:rPr>
-        <w:t>PROPERT</w:t>
-      </w:r>
-      <w:proofErr w:type="spellEnd"/>
+        <w:t>ANY INTELLECTUAL PROPERT</w:t>
+      </w:r>
       <w:r>
         <w:rPr>
           <w:b/>
@@ -53191,7 +53131,6 @@
           <w:bCs/>
           <w:color w:val="FF0000"/>
         </w:rPr>
-        <w:lastRenderedPageBreak/>
         <w:t>ANY INTELLECTUAL PROPERTY THIEF</w:t>
       </w:r>
       <w:r>
@@ -54124,19 +54063,8 @@
           <w:bCs/>
           <w:color w:val="FF0000"/>
         </w:rPr>
-        <w:t xml:space="preserve">ANY INTELLECTUAL </w:t>
-      </w:r>
-      <w:proofErr w:type="spellStart"/>
-      <w:proofErr w:type="gramStart"/>
-      <w:r>
-        <w:rPr>
-          <w:b/>
-          <w:bCs/>
-          <w:color w:val="FF0000"/>
-        </w:rPr>
-        <w:t>PROPERT</w:t>
-      </w:r>
-      <w:proofErr w:type="spellEnd"/>
+        <w:t>ANY INTELLECTUAL PROPERT</w:t>
+      </w:r>
       <w:r>
         <w:rPr>
           <w:b/>
@@ -54144,7 +54072,6 @@
         </w:rPr>
         <w:t>(</w:t>
       </w:r>
-      <w:proofErr w:type="gramEnd"/>
       <w:r>
         <w:rPr>
           <w:b/>
@@ -54419,19 +54346,8 @@
           <w:bCs/>
           <w:color w:val="FF0000"/>
         </w:rPr>
-        <w:t xml:space="preserve">ILLEGAL DEATH </w:t>
-      </w:r>
-      <w:proofErr w:type="spellStart"/>
-      <w:proofErr w:type="gramStart"/>
-      <w:r>
-        <w:rPr>
-          <w:b/>
-          <w:bCs/>
-          <w:color w:val="FF0000"/>
-        </w:rPr>
-        <w:t>PENALT</w:t>
-      </w:r>
-      <w:proofErr w:type="spellEnd"/>
+        <w:t>ILLEGAL DEATH PENALT</w:t>
+      </w:r>
       <w:r>
         <w:rPr>
           <w:b/>
@@ -54439,7 +54355,6 @@
         </w:rPr>
         <w:t>(</w:t>
       </w:r>
-      <w:proofErr w:type="gramEnd"/>
       <w:r>
         <w:rPr>
           <w:b/>
@@ -54942,19 +54857,8 @@
           <w:bCs/>
           <w:color w:val="FF0000"/>
         </w:rPr>
-        <w:t xml:space="preserve">ANY DEATH </w:t>
-      </w:r>
-      <w:proofErr w:type="spellStart"/>
-      <w:proofErr w:type="gramStart"/>
-      <w:r>
-        <w:rPr>
-          <w:b/>
-          <w:bCs/>
-          <w:color w:val="FF0000"/>
-        </w:rPr>
-        <w:t>PENALT</w:t>
-      </w:r>
-      <w:proofErr w:type="spellEnd"/>
+        <w:t>ANY DEATH PENALT</w:t>
+      </w:r>
       <w:r>
         <w:rPr>
           <w:b/>
@@ -54962,7 +54866,6 @@
         </w:rPr>
         <w:t>(</w:t>
       </w:r>
-      <w:proofErr w:type="gramEnd"/>
       <w:r>
         <w:rPr>
           <w:b/>
@@ -55119,6 +55022,7 @@
         <w:rPr>
           <w:u w:val="single"/>
         </w:rPr>
+        <w:lastRenderedPageBreak/>
         <w:t>PREVENTION SECURITY SYSTEM</w:t>
       </w:r>
       <w:r>
@@ -55224,19 +55128,8 @@
           <w:bCs/>
           <w:color w:val="FF0000"/>
         </w:rPr>
-        <w:t xml:space="preserve">ANY DEATH </w:t>
-      </w:r>
-      <w:proofErr w:type="spellStart"/>
-      <w:proofErr w:type="gramStart"/>
-      <w:r>
-        <w:rPr>
-          <w:b/>
-          <w:bCs/>
-          <w:color w:val="FF0000"/>
-        </w:rPr>
-        <w:t>PENALT</w:t>
-      </w:r>
-      <w:proofErr w:type="spellEnd"/>
+        <w:t>ANY DEATH PENALT</w:t>
+      </w:r>
       <w:r>
         <w:rPr>
           <w:b/>
@@ -55244,7 +55137,6 @@
         </w:rPr>
         <w:t>(</w:t>
       </w:r>
-      <w:proofErr w:type="gramEnd"/>
       <w:r>
         <w:rPr>
           <w:b/>
@@ -55501,19 +55393,8 @@
           <w:bCs/>
           <w:color w:val="FF0000"/>
         </w:rPr>
-        <w:t xml:space="preserve">ANY DEATH </w:t>
-      </w:r>
-      <w:proofErr w:type="spellStart"/>
-      <w:proofErr w:type="gramStart"/>
-      <w:r>
-        <w:rPr>
-          <w:b/>
-          <w:bCs/>
-          <w:color w:val="FF0000"/>
-        </w:rPr>
-        <w:t>PENALT</w:t>
-      </w:r>
-      <w:proofErr w:type="spellEnd"/>
+        <w:t>ANY DEATH PENALT</w:t>
+      </w:r>
       <w:r>
         <w:rPr>
           <w:b/>
@@ -55521,7 +55402,6 @@
         </w:rPr>
         <w:t>(</w:t>
       </w:r>
-      <w:proofErr w:type="gramEnd"/>
       <w:r>
         <w:rPr>
           <w:b/>
@@ -55678,7 +55558,6 @@
         <w:rPr>
           <w:u w:val="single"/>
         </w:rPr>
-        <w:lastRenderedPageBreak/>
         <w:t>PREVENTION SECURITY SYSTEM</w:t>
       </w:r>
       <w:r>
@@ -55784,19 +55663,8 @@
           <w:bCs/>
           <w:color w:val="FF0000"/>
         </w:rPr>
-        <w:t xml:space="preserve">ANY DEATH </w:t>
-      </w:r>
-      <w:proofErr w:type="spellStart"/>
-      <w:proofErr w:type="gramStart"/>
-      <w:r>
-        <w:rPr>
-          <w:b/>
-          <w:bCs/>
-          <w:color w:val="FF0000"/>
-        </w:rPr>
-        <w:t>PENALT</w:t>
-      </w:r>
-      <w:proofErr w:type="spellEnd"/>
+        <w:t>ANY DEATH PENALT</w:t>
+      </w:r>
       <w:r>
         <w:rPr>
           <w:b/>
@@ -55804,7 +55672,6 @@
         </w:rPr>
         <w:t>(</w:t>
       </w:r>
-      <w:proofErr w:type="gramEnd"/>
       <w:r>
         <w:rPr>
           <w:b/>
@@ -56074,19 +55941,8 @@
           <w:bCs/>
           <w:color w:val="FF0000"/>
         </w:rPr>
-        <w:t xml:space="preserve">ANY DEATH </w:t>
-      </w:r>
-      <w:proofErr w:type="spellStart"/>
-      <w:proofErr w:type="gramStart"/>
-      <w:r>
-        <w:rPr>
-          <w:b/>
-          <w:bCs/>
-          <w:color w:val="FF0000"/>
-        </w:rPr>
-        <w:t>PENALT</w:t>
-      </w:r>
-      <w:proofErr w:type="spellEnd"/>
+        <w:t>ANY DEATH PENALT</w:t>
+      </w:r>
       <w:r>
         <w:rPr>
           <w:b/>
@@ -56094,7 +55950,6 @@
         </w:rPr>
         <w:t>(</w:t>
       </w:r>
-      <w:proofErr w:type="gramEnd"/>
       <w:r>
         <w:rPr>
           <w:b/>
@@ -56349,19 +56204,8 @@
           <w:bCs/>
           <w:color w:val="FF0000"/>
         </w:rPr>
-        <w:t xml:space="preserve">ANY DEATH </w:t>
-      </w:r>
-      <w:proofErr w:type="spellStart"/>
-      <w:proofErr w:type="gramStart"/>
-      <w:r>
-        <w:rPr>
-          <w:b/>
-          <w:bCs/>
-          <w:color w:val="FF0000"/>
-        </w:rPr>
-        <w:t>PENALT</w:t>
-      </w:r>
-      <w:proofErr w:type="spellEnd"/>
+        <w:t>ANY DEATH PENALT</w:t>
+      </w:r>
       <w:r>
         <w:rPr>
           <w:b/>
@@ -56369,7 +56213,6 @@
         </w:rPr>
         <w:t>(</w:t>
       </w:r>
-      <w:proofErr w:type="gramEnd"/>
       <w:r>
         <w:rPr>
           <w:b/>
@@ -56739,19 +56582,8 @@
           <w:bCs/>
           <w:color w:val="FF0000"/>
         </w:rPr>
-        <w:t xml:space="preserve">ANY DEATH </w:t>
-      </w:r>
-      <w:proofErr w:type="spellStart"/>
-      <w:proofErr w:type="gramStart"/>
-      <w:r>
-        <w:rPr>
-          <w:b/>
-          <w:bCs/>
-          <w:color w:val="FF0000"/>
-        </w:rPr>
-        <w:t>PENALT</w:t>
-      </w:r>
-      <w:proofErr w:type="spellEnd"/>
+        <w:t>ANY DEATH PENALT</w:t>
+      </w:r>
       <w:r>
         <w:rPr>
           <w:b/>
@@ -56759,7 +56591,6 @@
         </w:rPr>
         <w:t>(</w:t>
       </w:r>
-      <w:proofErr w:type="gramEnd"/>
       <w:r>
         <w:rPr>
           <w:b/>
@@ -57014,19 +56845,8 @@
           <w:bCs/>
           <w:color w:val="FF0000"/>
         </w:rPr>
-        <w:t xml:space="preserve">ANY DEATH </w:t>
-      </w:r>
-      <w:proofErr w:type="spellStart"/>
-      <w:proofErr w:type="gramStart"/>
-      <w:r>
-        <w:rPr>
-          <w:b/>
-          <w:bCs/>
-          <w:color w:val="FF0000"/>
-        </w:rPr>
-        <w:t>PENALT</w:t>
-      </w:r>
-      <w:proofErr w:type="spellEnd"/>
+        <w:t>ANY DEATH PENALT</w:t>
+      </w:r>
       <w:r>
         <w:rPr>
           <w:b/>
@@ -57034,7 +56854,6 @@
         </w:rPr>
         <w:t>(</w:t>
       </w:r>
-      <w:proofErr w:type="gramEnd"/>
       <w:r>
         <w:rPr>
           <w:b/>
@@ -57296,19 +57115,8 @@
           <w:bCs/>
           <w:color w:val="FF0000"/>
         </w:rPr>
-        <w:t xml:space="preserve">ANY DEATH </w:t>
-      </w:r>
-      <w:proofErr w:type="spellStart"/>
-      <w:proofErr w:type="gramStart"/>
-      <w:r>
-        <w:rPr>
-          <w:b/>
-          <w:bCs/>
-          <w:color w:val="FF0000"/>
-        </w:rPr>
-        <w:t>PENALT</w:t>
-      </w:r>
-      <w:proofErr w:type="spellEnd"/>
+        <w:t>ANY DEATH PENALT</w:t>
+      </w:r>
       <w:r>
         <w:rPr>
           <w:b/>
@@ -57316,7 +57124,6 @@
         </w:rPr>
         <w:t>(</w:t>
       </w:r>
-      <w:proofErr w:type="gramEnd"/>
       <w:r>
         <w:rPr>
           <w:b/>
@@ -57564,19 +57371,8 @@
           <w:bCs/>
           <w:color w:val="FF0000"/>
         </w:rPr>
-        <w:t xml:space="preserve">ANY DEATH </w:t>
-      </w:r>
-      <w:proofErr w:type="spellStart"/>
-      <w:proofErr w:type="gramStart"/>
-      <w:r>
-        <w:rPr>
-          <w:b/>
-          <w:bCs/>
-          <w:color w:val="FF0000"/>
-        </w:rPr>
-        <w:t>PENALT</w:t>
-      </w:r>
-      <w:proofErr w:type="spellEnd"/>
+        <w:t>ANY DEATH PENALT</w:t>
+      </w:r>
       <w:r>
         <w:rPr>
           <w:b/>
@@ -57584,7 +57380,6 @@
         </w:rPr>
         <w:t>(</w:t>
       </w:r>
-      <w:proofErr w:type="gramEnd"/>
       <w:r>
         <w:rPr>
           <w:b/>
@@ -57763,19 +57558,8 @@
           <w:bCs/>
           <w:color w:val="FF0000"/>
         </w:rPr>
-        <w:t xml:space="preserve">UNLAWFUL DEATH </w:t>
-      </w:r>
-      <w:proofErr w:type="spellStart"/>
-      <w:proofErr w:type="gramStart"/>
-      <w:r>
-        <w:rPr>
-          <w:b/>
-          <w:bCs/>
-          <w:color w:val="FF0000"/>
-        </w:rPr>
-        <w:t>PENALT</w:t>
-      </w:r>
-      <w:proofErr w:type="spellEnd"/>
+        <w:t>UNLAWFUL DEATH PENALT</w:t>
+      </w:r>
       <w:r>
         <w:rPr>
           <w:b/>
@@ -57783,7 +57567,6 @@
         </w:rPr>
         <w:t>(</w:t>
       </w:r>
-      <w:proofErr w:type="gramEnd"/>
       <w:r>
         <w:rPr>
           <w:b/>
@@ -58025,6 +57808,7 @@
         <w:rPr>
           <w:u w:val="single"/>
         </w:rPr>
+        <w:lastRenderedPageBreak/>
         <w:t>PREVENTION SECURITY SYSTEM</w:t>
       </w:r>
       <w:r>
@@ -58427,19 +58211,8 @@
           <w:bCs/>
           <w:color w:val="FF0000"/>
         </w:rPr>
-        <w:t xml:space="preserve">ANY FOOD </w:t>
-      </w:r>
-      <w:proofErr w:type="spellStart"/>
-      <w:proofErr w:type="gramStart"/>
-      <w:r>
-        <w:rPr>
-          <w:b/>
-          <w:bCs/>
-          <w:color w:val="FF0000"/>
-        </w:rPr>
-        <w:t>ALLERG</w:t>
-      </w:r>
-      <w:proofErr w:type="spellEnd"/>
+        <w:t>ANY FOOD ALLERG</w:t>
+      </w:r>
       <w:r>
         <w:rPr>
           <w:b/>
@@ -58447,7 +58220,6 @@
         </w:rPr>
         <w:t>(</w:t>
       </w:r>
-      <w:proofErr w:type="gramEnd"/>
       <w:r>
         <w:rPr>
           <w:b/>
@@ -58677,7 +58449,6 @@
         <w:rPr>
           <w:u w:val="single"/>
         </w:rPr>
-        <w:lastRenderedPageBreak/>
         <w:t>PREVENTION SECURITY SYSTEM</w:t>
       </w:r>
       <w:r>

</xml_diff>